<commit_message>
stuff i dont remember
</commit_message>
<xml_diff>
--- a/gdds/bigtodolist.docx
+++ b/gdds/bigtodolist.docx
@@ -297,31 +297,107 @@
     </w:p>
     <w:p>
       <w:pPr>
-        <w:contextualSpacing/>
-        <w:rPr>
-          <w:b/>
-          <w:lang w:val="en-US"/>
-        </w:rPr>
-      </w:pPr>
+        <w:pStyle w:val="Listeafsnit"/>
+        <w:numPr>
+          <w:ilvl w:val="0"/>
+          <w:numId w:val="8"/>
+        </w:numPr>
+        <w:rPr>
+          <w:lang w:val="en-US"/>
+        </w:rPr>
+      </w:pPr>
+      <w:r>
+        <w:rPr>
+          <w:lang w:val="en-US"/>
+        </w:rPr>
+        <w:t>Add slowdown when getting hit</w:t>
+      </w:r>
     </w:p>
     <w:p>
       <w:pPr>
-        <w:contextualSpacing/>
-        <w:rPr>
-          <w:lang w:val="en-US"/>
-        </w:rPr>
-      </w:pPr>
+        <w:pStyle w:val="Listeafsnit"/>
+        <w:numPr>
+          <w:ilvl w:val="0"/>
+          <w:numId w:val="8"/>
+        </w:numPr>
+        <w:rPr>
+          <w:lang w:val="en-US"/>
+        </w:rPr>
+      </w:pPr>
+      <w:r>
+        <w:rPr>
+          <w:lang w:val="en-US"/>
+        </w:rPr>
+        <w:t>Add; the lesser stamina, the shorter you can dash</w:t>
+      </w:r>
     </w:p>
     <w:p>
       <w:pPr>
         <w:contextualSpacing/>
         <w:rPr>
+          <w:lang w:val="en-US"/>
+        </w:rPr>
+      </w:pPr>
+    </w:p>
+    <w:p>
+      <w:pPr>
+        <w:contextualSpacing/>
+        <w:rPr>
           <w:b/>
           <w:lang w:val="en-US"/>
         </w:rPr>
       </w:pPr>
+      <w:r>
+        <w:rPr>
+          <w:b/>
+          <w:lang w:val="en-US"/>
+        </w:rPr>
+        <w:t>22-12-2016</w:t>
+      </w:r>
+    </w:p>
+    <w:p>
+      <w:pPr>
+        <w:pStyle w:val="Listeafsnit"/>
+        <w:numPr>
+          <w:ilvl w:val="0"/>
+          <w:numId w:val="9"/>
+        </w:numPr>
+        <w:rPr>
+          <w:lang w:val="en-US"/>
+        </w:rPr>
+      </w:pPr>
+      <w:r>
+        <w:rPr>
+          <w:lang w:val="en-US"/>
+        </w:rPr>
+        <w:t>Player combo attack system</w:t>
+      </w:r>
+    </w:p>
+    <w:p>
+      <w:pPr>
+        <w:pStyle w:val="Listeafsnit"/>
+        <w:numPr>
+          <w:ilvl w:val="0"/>
+          <w:numId w:val="10"/>
+        </w:numPr>
+        <w:rPr>
+          <w:lang w:val="en-US"/>
+        </w:rPr>
+      </w:pPr>
+      <w:r>
+        <w:rPr>
+          <w:lang w:val="en-US"/>
+        </w:rPr>
+        <w:t>Fixed stamina bar so it wait</w:t>
+      </w:r>
       <w:bookmarkStart w:id="0" w:name="_GoBack"/>
       <w:bookmarkEnd w:id="0"/>
+      <w:r>
+        <w:rPr>
+          <w:lang w:val="en-US"/>
+        </w:rPr>
+        <w:t>s and lerps no matter where you are and what you have pressed</w:t>
+      </w:r>
     </w:p>
     <w:sectPr>
       <w:pgSz w:w="11906" w:h="16838"/>
@@ -449,6 +525,119 @@
     </w:lvl>
   </w:abstractNum>
   <w:abstractNum w:abstractNumId="1" w15:restartNumberingAfterBreak="0">
+    <w:nsid w:val="26A70D7E"/>
+    <w:multiLevelType w:val="hybridMultilevel"/>
+    <w:tmpl w:val="81D8D762"/>
+    <w:lvl w:ilvl="0" w:tplc="0406000D">
+      <w:start w:val="1"/>
+      <w:numFmt w:val="bullet"/>
+      <w:lvlText w:val=""/>
+      <w:lvlJc w:val="left"/>
+      <w:pPr>
+        <w:ind w:left="1080" w:hanging="360"/>
+      </w:pPr>
+      <w:rPr>
+        <w:rFonts w:ascii="Wingdings" w:hAnsi="Wingdings" w:hint="default"/>
+      </w:rPr>
+    </w:lvl>
+    <w:lvl w:ilvl="1" w:tplc="04060003" w:tentative="1">
+      <w:start w:val="1"/>
+      <w:numFmt w:val="bullet"/>
+      <w:lvlText w:val="o"/>
+      <w:lvlJc w:val="left"/>
+      <w:pPr>
+        <w:ind w:left="1800" w:hanging="360"/>
+      </w:pPr>
+      <w:rPr>
+        <w:rFonts w:ascii="Courier New" w:hAnsi="Courier New" w:cs="Courier New" w:hint="default"/>
+      </w:rPr>
+    </w:lvl>
+    <w:lvl w:ilvl="2" w:tplc="04060005" w:tentative="1">
+      <w:start w:val="1"/>
+      <w:numFmt w:val="bullet"/>
+      <w:lvlText w:val=""/>
+      <w:lvlJc w:val="left"/>
+      <w:pPr>
+        <w:ind w:left="2520" w:hanging="360"/>
+      </w:pPr>
+      <w:rPr>
+        <w:rFonts w:ascii="Wingdings" w:hAnsi="Wingdings" w:hint="default"/>
+      </w:rPr>
+    </w:lvl>
+    <w:lvl w:ilvl="3" w:tplc="04060001" w:tentative="1">
+      <w:start w:val="1"/>
+      <w:numFmt w:val="bullet"/>
+      <w:lvlText w:val=""/>
+      <w:lvlJc w:val="left"/>
+      <w:pPr>
+        <w:ind w:left="3240" w:hanging="360"/>
+      </w:pPr>
+      <w:rPr>
+        <w:rFonts w:ascii="Symbol" w:hAnsi="Symbol" w:hint="default"/>
+      </w:rPr>
+    </w:lvl>
+    <w:lvl w:ilvl="4" w:tplc="04060003" w:tentative="1">
+      <w:start w:val="1"/>
+      <w:numFmt w:val="bullet"/>
+      <w:lvlText w:val="o"/>
+      <w:lvlJc w:val="left"/>
+      <w:pPr>
+        <w:ind w:left="3960" w:hanging="360"/>
+      </w:pPr>
+      <w:rPr>
+        <w:rFonts w:ascii="Courier New" w:hAnsi="Courier New" w:cs="Courier New" w:hint="default"/>
+      </w:rPr>
+    </w:lvl>
+    <w:lvl w:ilvl="5" w:tplc="04060005" w:tentative="1">
+      <w:start w:val="1"/>
+      <w:numFmt w:val="bullet"/>
+      <w:lvlText w:val=""/>
+      <w:lvlJc w:val="left"/>
+      <w:pPr>
+        <w:ind w:left="4680" w:hanging="360"/>
+      </w:pPr>
+      <w:rPr>
+        <w:rFonts w:ascii="Wingdings" w:hAnsi="Wingdings" w:hint="default"/>
+      </w:rPr>
+    </w:lvl>
+    <w:lvl w:ilvl="6" w:tplc="04060001" w:tentative="1">
+      <w:start w:val="1"/>
+      <w:numFmt w:val="bullet"/>
+      <w:lvlText w:val=""/>
+      <w:lvlJc w:val="left"/>
+      <w:pPr>
+        <w:ind w:left="5400" w:hanging="360"/>
+      </w:pPr>
+      <w:rPr>
+        <w:rFonts w:ascii="Symbol" w:hAnsi="Symbol" w:hint="default"/>
+      </w:rPr>
+    </w:lvl>
+    <w:lvl w:ilvl="7" w:tplc="04060003" w:tentative="1">
+      <w:start w:val="1"/>
+      <w:numFmt w:val="bullet"/>
+      <w:lvlText w:val="o"/>
+      <w:lvlJc w:val="left"/>
+      <w:pPr>
+        <w:ind w:left="6120" w:hanging="360"/>
+      </w:pPr>
+      <w:rPr>
+        <w:rFonts w:ascii="Courier New" w:hAnsi="Courier New" w:cs="Courier New" w:hint="default"/>
+      </w:rPr>
+    </w:lvl>
+    <w:lvl w:ilvl="8" w:tplc="04060005" w:tentative="1">
+      <w:start w:val="1"/>
+      <w:numFmt w:val="bullet"/>
+      <w:lvlText w:val=""/>
+      <w:lvlJc w:val="left"/>
+      <w:pPr>
+        <w:ind w:left="6840" w:hanging="360"/>
+      </w:pPr>
+      <w:rPr>
+        <w:rFonts w:ascii="Wingdings" w:hAnsi="Wingdings" w:hint="default"/>
+      </w:rPr>
+    </w:lvl>
+  </w:abstractNum>
+  <w:abstractNum w:abstractNumId="2" w15:restartNumberingAfterBreak="0">
     <w:nsid w:val="2FDB1D3B"/>
     <w:multiLevelType w:val="hybridMultilevel"/>
     <w:tmpl w:val="376C8220"/>
@@ -561,7 +750,120 @@
       </w:rPr>
     </w:lvl>
   </w:abstractNum>
-  <w:abstractNum w:abstractNumId="2" w15:restartNumberingAfterBreak="0">
+  <w:abstractNum w:abstractNumId="3" w15:restartNumberingAfterBreak="0">
+    <w:nsid w:val="303F0FEA"/>
+    <w:multiLevelType w:val="hybridMultilevel"/>
+    <w:tmpl w:val="81E0DBFA"/>
+    <w:lvl w:ilvl="0" w:tplc="04060001">
+      <w:start w:val="1"/>
+      <w:numFmt w:val="bullet"/>
+      <w:lvlText w:val=""/>
+      <w:lvlJc w:val="left"/>
+      <w:pPr>
+        <w:ind w:left="720" w:hanging="360"/>
+      </w:pPr>
+      <w:rPr>
+        <w:rFonts w:ascii="Symbol" w:hAnsi="Symbol" w:hint="default"/>
+      </w:rPr>
+    </w:lvl>
+    <w:lvl w:ilvl="1" w:tplc="04060003" w:tentative="1">
+      <w:start w:val="1"/>
+      <w:numFmt w:val="bullet"/>
+      <w:lvlText w:val="o"/>
+      <w:lvlJc w:val="left"/>
+      <w:pPr>
+        <w:ind w:left="1440" w:hanging="360"/>
+      </w:pPr>
+      <w:rPr>
+        <w:rFonts w:ascii="Courier New" w:hAnsi="Courier New" w:cs="Courier New" w:hint="default"/>
+      </w:rPr>
+    </w:lvl>
+    <w:lvl w:ilvl="2" w:tplc="04060005" w:tentative="1">
+      <w:start w:val="1"/>
+      <w:numFmt w:val="bullet"/>
+      <w:lvlText w:val=""/>
+      <w:lvlJc w:val="left"/>
+      <w:pPr>
+        <w:ind w:left="2160" w:hanging="360"/>
+      </w:pPr>
+      <w:rPr>
+        <w:rFonts w:ascii="Wingdings" w:hAnsi="Wingdings" w:hint="default"/>
+      </w:rPr>
+    </w:lvl>
+    <w:lvl w:ilvl="3" w:tplc="04060001" w:tentative="1">
+      <w:start w:val="1"/>
+      <w:numFmt w:val="bullet"/>
+      <w:lvlText w:val=""/>
+      <w:lvlJc w:val="left"/>
+      <w:pPr>
+        <w:ind w:left="2880" w:hanging="360"/>
+      </w:pPr>
+      <w:rPr>
+        <w:rFonts w:ascii="Symbol" w:hAnsi="Symbol" w:hint="default"/>
+      </w:rPr>
+    </w:lvl>
+    <w:lvl w:ilvl="4" w:tplc="04060003" w:tentative="1">
+      <w:start w:val="1"/>
+      <w:numFmt w:val="bullet"/>
+      <w:lvlText w:val="o"/>
+      <w:lvlJc w:val="left"/>
+      <w:pPr>
+        <w:ind w:left="3600" w:hanging="360"/>
+      </w:pPr>
+      <w:rPr>
+        <w:rFonts w:ascii="Courier New" w:hAnsi="Courier New" w:cs="Courier New" w:hint="default"/>
+      </w:rPr>
+    </w:lvl>
+    <w:lvl w:ilvl="5" w:tplc="04060005" w:tentative="1">
+      <w:start w:val="1"/>
+      <w:numFmt w:val="bullet"/>
+      <w:lvlText w:val=""/>
+      <w:lvlJc w:val="left"/>
+      <w:pPr>
+        <w:ind w:left="4320" w:hanging="360"/>
+      </w:pPr>
+      <w:rPr>
+        <w:rFonts w:ascii="Wingdings" w:hAnsi="Wingdings" w:hint="default"/>
+      </w:rPr>
+    </w:lvl>
+    <w:lvl w:ilvl="6" w:tplc="04060001" w:tentative="1">
+      <w:start w:val="1"/>
+      <w:numFmt w:val="bullet"/>
+      <w:lvlText w:val=""/>
+      <w:lvlJc w:val="left"/>
+      <w:pPr>
+        <w:ind w:left="5040" w:hanging="360"/>
+      </w:pPr>
+      <w:rPr>
+        <w:rFonts w:ascii="Symbol" w:hAnsi="Symbol" w:hint="default"/>
+      </w:rPr>
+    </w:lvl>
+    <w:lvl w:ilvl="7" w:tplc="04060003" w:tentative="1">
+      <w:start w:val="1"/>
+      <w:numFmt w:val="bullet"/>
+      <w:lvlText w:val="o"/>
+      <w:lvlJc w:val="left"/>
+      <w:pPr>
+        <w:ind w:left="5760" w:hanging="360"/>
+      </w:pPr>
+      <w:rPr>
+        <w:rFonts w:ascii="Courier New" w:hAnsi="Courier New" w:cs="Courier New" w:hint="default"/>
+      </w:rPr>
+    </w:lvl>
+    <w:lvl w:ilvl="8" w:tplc="04060005" w:tentative="1">
+      <w:start w:val="1"/>
+      <w:numFmt w:val="bullet"/>
+      <w:lvlText w:val=""/>
+      <w:lvlJc w:val="left"/>
+      <w:pPr>
+        <w:ind w:left="6480" w:hanging="360"/>
+      </w:pPr>
+      <w:rPr>
+        <w:rFonts w:ascii="Wingdings" w:hAnsi="Wingdings" w:hint="default"/>
+      </w:rPr>
+    </w:lvl>
+  </w:abstractNum>
+  <w:abstractNum w:abstractNumId="4" w15:restartNumberingAfterBreak="0">
     <w:nsid w:val="497F6294"/>
     <w:multiLevelType w:val="hybridMultilevel"/>
     <w:tmpl w:val="1564E7CE"/>
@@ -674,7 +976,233 @@
       </w:rPr>
     </w:lvl>
   </w:abstractNum>
-  <w:abstractNum w:abstractNumId="3" w15:restartNumberingAfterBreak="0">
+  <w:abstractNum w:abstractNumId="5" w15:restartNumberingAfterBreak="0">
+    <w:nsid w:val="4F606A37"/>
+    <w:multiLevelType w:val="hybridMultilevel"/>
+    <w:tmpl w:val="05EA479C"/>
+    <w:lvl w:ilvl="0" w:tplc="04060001">
+      <w:start w:val="1"/>
+      <w:numFmt w:val="bullet"/>
+      <w:lvlText w:val=""/>
+      <w:lvlJc w:val="left"/>
+      <w:pPr>
+        <w:ind w:left="1080" w:hanging="360"/>
+      </w:pPr>
+      <w:rPr>
+        <w:rFonts w:ascii="Symbol" w:hAnsi="Symbol" w:hint="default"/>
+      </w:rPr>
+    </w:lvl>
+    <w:lvl w:ilvl="1" w:tplc="04060003" w:tentative="1">
+      <w:start w:val="1"/>
+      <w:numFmt w:val="bullet"/>
+      <w:lvlText w:val="o"/>
+      <w:lvlJc w:val="left"/>
+      <w:pPr>
+        <w:ind w:left="1800" w:hanging="360"/>
+      </w:pPr>
+      <w:rPr>
+        <w:rFonts w:ascii="Courier New" w:hAnsi="Courier New" w:cs="Courier New" w:hint="default"/>
+      </w:rPr>
+    </w:lvl>
+    <w:lvl w:ilvl="2" w:tplc="04060005" w:tentative="1">
+      <w:start w:val="1"/>
+      <w:numFmt w:val="bullet"/>
+      <w:lvlText w:val=""/>
+      <w:lvlJc w:val="left"/>
+      <w:pPr>
+        <w:ind w:left="2520" w:hanging="360"/>
+      </w:pPr>
+      <w:rPr>
+        <w:rFonts w:ascii="Wingdings" w:hAnsi="Wingdings" w:hint="default"/>
+      </w:rPr>
+    </w:lvl>
+    <w:lvl w:ilvl="3" w:tplc="04060001" w:tentative="1">
+      <w:start w:val="1"/>
+      <w:numFmt w:val="bullet"/>
+      <w:lvlText w:val=""/>
+      <w:lvlJc w:val="left"/>
+      <w:pPr>
+        <w:ind w:left="3240" w:hanging="360"/>
+      </w:pPr>
+      <w:rPr>
+        <w:rFonts w:ascii="Symbol" w:hAnsi="Symbol" w:hint="default"/>
+      </w:rPr>
+    </w:lvl>
+    <w:lvl w:ilvl="4" w:tplc="04060003" w:tentative="1">
+      <w:start w:val="1"/>
+      <w:numFmt w:val="bullet"/>
+      <w:lvlText w:val="o"/>
+      <w:lvlJc w:val="left"/>
+      <w:pPr>
+        <w:ind w:left="3960" w:hanging="360"/>
+      </w:pPr>
+      <w:rPr>
+        <w:rFonts w:ascii="Courier New" w:hAnsi="Courier New" w:cs="Courier New" w:hint="default"/>
+      </w:rPr>
+    </w:lvl>
+    <w:lvl w:ilvl="5" w:tplc="04060005" w:tentative="1">
+      <w:start w:val="1"/>
+      <w:numFmt w:val="bullet"/>
+      <w:lvlText w:val=""/>
+      <w:lvlJc w:val="left"/>
+      <w:pPr>
+        <w:ind w:left="4680" w:hanging="360"/>
+      </w:pPr>
+      <w:rPr>
+        <w:rFonts w:ascii="Wingdings" w:hAnsi="Wingdings" w:hint="default"/>
+      </w:rPr>
+    </w:lvl>
+    <w:lvl w:ilvl="6" w:tplc="04060001" w:tentative="1">
+      <w:start w:val="1"/>
+      <w:numFmt w:val="bullet"/>
+      <w:lvlText w:val=""/>
+      <w:lvlJc w:val="left"/>
+      <w:pPr>
+        <w:ind w:left="5400" w:hanging="360"/>
+      </w:pPr>
+      <w:rPr>
+        <w:rFonts w:ascii="Symbol" w:hAnsi="Symbol" w:hint="default"/>
+      </w:rPr>
+    </w:lvl>
+    <w:lvl w:ilvl="7" w:tplc="04060003" w:tentative="1">
+      <w:start w:val="1"/>
+      <w:numFmt w:val="bullet"/>
+      <w:lvlText w:val="o"/>
+      <w:lvlJc w:val="left"/>
+      <w:pPr>
+        <w:ind w:left="6120" w:hanging="360"/>
+      </w:pPr>
+      <w:rPr>
+        <w:rFonts w:ascii="Courier New" w:hAnsi="Courier New" w:cs="Courier New" w:hint="default"/>
+      </w:rPr>
+    </w:lvl>
+    <w:lvl w:ilvl="8" w:tplc="04060005" w:tentative="1">
+      <w:start w:val="1"/>
+      <w:numFmt w:val="bullet"/>
+      <w:lvlText w:val=""/>
+      <w:lvlJc w:val="left"/>
+      <w:pPr>
+        <w:ind w:left="6840" w:hanging="360"/>
+      </w:pPr>
+      <w:rPr>
+        <w:rFonts w:ascii="Wingdings" w:hAnsi="Wingdings" w:hint="default"/>
+      </w:rPr>
+    </w:lvl>
+  </w:abstractNum>
+  <w:abstractNum w:abstractNumId="6" w15:restartNumberingAfterBreak="0">
+    <w:nsid w:val="609F038E"/>
+    <w:multiLevelType w:val="hybridMultilevel"/>
+    <w:tmpl w:val="F82C7512"/>
+    <w:lvl w:ilvl="0" w:tplc="0406000D">
+      <w:start w:val="1"/>
+      <w:numFmt w:val="bullet"/>
+      <w:lvlText w:val=""/>
+      <w:lvlJc w:val="left"/>
+      <w:pPr>
+        <w:ind w:left="720" w:hanging="360"/>
+      </w:pPr>
+      <w:rPr>
+        <w:rFonts w:ascii="Wingdings" w:hAnsi="Wingdings" w:hint="default"/>
+      </w:rPr>
+    </w:lvl>
+    <w:lvl w:ilvl="1" w:tplc="04060003" w:tentative="1">
+      <w:start w:val="1"/>
+      <w:numFmt w:val="bullet"/>
+      <w:lvlText w:val="o"/>
+      <w:lvlJc w:val="left"/>
+      <w:pPr>
+        <w:ind w:left="1440" w:hanging="360"/>
+      </w:pPr>
+      <w:rPr>
+        <w:rFonts w:ascii="Courier New" w:hAnsi="Courier New" w:cs="Courier New" w:hint="default"/>
+      </w:rPr>
+    </w:lvl>
+    <w:lvl w:ilvl="2" w:tplc="04060005" w:tentative="1">
+      <w:start w:val="1"/>
+      <w:numFmt w:val="bullet"/>
+      <w:lvlText w:val=""/>
+      <w:lvlJc w:val="left"/>
+      <w:pPr>
+        <w:ind w:left="2160" w:hanging="360"/>
+      </w:pPr>
+      <w:rPr>
+        <w:rFonts w:ascii="Wingdings" w:hAnsi="Wingdings" w:hint="default"/>
+      </w:rPr>
+    </w:lvl>
+    <w:lvl w:ilvl="3" w:tplc="04060001" w:tentative="1">
+      <w:start w:val="1"/>
+      <w:numFmt w:val="bullet"/>
+      <w:lvlText w:val=""/>
+      <w:lvlJc w:val="left"/>
+      <w:pPr>
+        <w:ind w:left="2880" w:hanging="360"/>
+      </w:pPr>
+      <w:rPr>
+        <w:rFonts w:ascii="Symbol" w:hAnsi="Symbol" w:hint="default"/>
+      </w:rPr>
+    </w:lvl>
+    <w:lvl w:ilvl="4" w:tplc="04060003" w:tentative="1">
+      <w:start w:val="1"/>
+      <w:numFmt w:val="bullet"/>
+      <w:lvlText w:val="o"/>
+      <w:lvlJc w:val="left"/>
+      <w:pPr>
+        <w:ind w:left="3600" w:hanging="360"/>
+      </w:pPr>
+      <w:rPr>
+        <w:rFonts w:ascii="Courier New" w:hAnsi="Courier New" w:cs="Courier New" w:hint="default"/>
+      </w:rPr>
+    </w:lvl>
+    <w:lvl w:ilvl="5" w:tplc="04060005" w:tentative="1">
+      <w:start w:val="1"/>
+      <w:numFmt w:val="bullet"/>
+      <w:lvlText w:val=""/>
+      <w:lvlJc w:val="left"/>
+      <w:pPr>
+        <w:ind w:left="4320" w:hanging="360"/>
+      </w:pPr>
+      <w:rPr>
+        <w:rFonts w:ascii="Wingdings" w:hAnsi="Wingdings" w:hint="default"/>
+      </w:rPr>
+    </w:lvl>
+    <w:lvl w:ilvl="6" w:tplc="04060001" w:tentative="1">
+      <w:start w:val="1"/>
+      <w:numFmt w:val="bullet"/>
+      <w:lvlText w:val=""/>
+      <w:lvlJc w:val="left"/>
+      <w:pPr>
+        <w:ind w:left="5040" w:hanging="360"/>
+      </w:pPr>
+      <w:rPr>
+        <w:rFonts w:ascii="Symbol" w:hAnsi="Symbol" w:hint="default"/>
+      </w:rPr>
+    </w:lvl>
+    <w:lvl w:ilvl="7" w:tplc="04060003" w:tentative="1">
+      <w:start w:val="1"/>
+      <w:numFmt w:val="bullet"/>
+      <w:lvlText w:val="o"/>
+      <w:lvlJc w:val="left"/>
+      <w:pPr>
+        <w:ind w:left="5760" w:hanging="360"/>
+      </w:pPr>
+      <w:rPr>
+        <w:rFonts w:ascii="Courier New" w:hAnsi="Courier New" w:cs="Courier New" w:hint="default"/>
+      </w:rPr>
+    </w:lvl>
+    <w:lvl w:ilvl="8" w:tplc="04060005" w:tentative="1">
+      <w:start w:val="1"/>
+      <w:numFmt w:val="bullet"/>
+      <w:lvlText w:val=""/>
+      <w:lvlJc w:val="left"/>
+      <w:pPr>
+        <w:ind w:left="6480" w:hanging="360"/>
+      </w:pPr>
+      <w:rPr>
+        <w:rFonts w:ascii="Wingdings" w:hAnsi="Wingdings" w:hint="default"/>
+      </w:rPr>
+    </w:lvl>
+  </w:abstractNum>
+  <w:abstractNum w:abstractNumId="7" w15:restartNumberingAfterBreak="0">
     <w:nsid w:val="70C16972"/>
     <w:multiLevelType w:val="hybridMultilevel"/>
     <w:tmpl w:val="0C0EB7F6"/>
@@ -787,7 +1315,7 @@
       </w:rPr>
     </w:lvl>
   </w:abstractNum>
-  <w:abstractNum w:abstractNumId="4" w15:restartNumberingAfterBreak="0">
+  <w:abstractNum w:abstractNumId="8" w15:restartNumberingAfterBreak="0">
     <w:nsid w:val="7AF31BF9"/>
     <w:multiLevelType w:val="hybridMultilevel"/>
     <w:tmpl w:val="A3045FBE"/>
@@ -900,7 +1428,7 @@
       </w:rPr>
     </w:lvl>
   </w:abstractNum>
-  <w:abstractNum w:abstractNumId="5" w15:restartNumberingAfterBreak="0">
+  <w:abstractNum w:abstractNumId="9" w15:restartNumberingAfterBreak="0">
     <w:nsid w:val="7B425ED3"/>
     <w:multiLevelType w:val="hybridMultilevel"/>
     <w:tmpl w:val="3E0A6C22"/>
@@ -1014,22 +1542,34 @@
     </w:lvl>
   </w:abstractNum>
   <w:num w:numId="1">
-    <w:abstractNumId w:val="1"/>
+    <w:abstractNumId w:val="2"/>
   </w:num>
   <w:num w:numId="2">
+    <w:abstractNumId w:val="8"/>
+  </w:num>
+  <w:num w:numId="3">
     <w:abstractNumId w:val="4"/>
   </w:num>
-  <w:num w:numId="3">
-    <w:abstractNumId w:val="2"/>
-  </w:num>
   <w:num w:numId="4">
-    <w:abstractNumId w:val="3"/>
+    <w:abstractNumId w:val="7"/>
   </w:num>
   <w:num w:numId="5">
     <w:abstractNumId w:val="0"/>
   </w:num>
   <w:num w:numId="6">
+    <w:abstractNumId w:val="9"/>
+  </w:num>
+  <w:num w:numId="7">
     <w:abstractNumId w:val="5"/>
+  </w:num>
+  <w:num w:numId="8">
+    <w:abstractNumId w:val="1"/>
+  </w:num>
+  <w:num w:numId="9">
+    <w:abstractNumId w:val="3"/>
+  </w:num>
+  <w:num w:numId="10">
+    <w:abstractNumId w:val="6"/>
   </w:num>
 </w:numbering>
 </file>

</xml_diff>

<commit_message>
working on making moving platforms work
</commit_message>
<xml_diff>
--- a/gdds/bigtodolist.docx
+++ b/gdds/bigtodolist.docx
@@ -483,6 +483,24 @@
           <w:lang w:val="en-US"/>
         </w:rPr>
         <w:t>Arrange puzzles 1-2</w:t>
+      </w:r>
+    </w:p>
+    <w:p>
+      <w:pPr>
+        <w:pStyle w:val="Listeafsnit"/>
+        <w:numPr>
+          <w:ilvl w:val="0"/>
+          <w:numId w:val="1"/>
+        </w:numPr>
+        <w:rPr>
+          <w:lang w:val="en-US"/>
+        </w:rPr>
+      </w:pPr>
+      <w:r>
+        <w:rPr>
+          <w:lang w:val="en-US"/>
+        </w:rPr>
+        <w:t>Make moving platforms work</w:t>
       </w:r>
       <w:bookmarkStart w:id="0" w:name="_GoBack"/>
       <w:bookmarkEnd w:id="0"/>

</xml_diff>

<commit_message>
more moving platform stuff
</commit_message>
<xml_diff>
--- a/gdds/bigtodolist.docx
+++ b/gdds/bigtodolist.docx
@@ -482,7 +482,7 @@
         <w:rPr>
           <w:lang w:val="en-US"/>
         </w:rPr>
-        <w:t>Arrange puzzles 1-2</w:t>
+        <w:t>Arrange puzzle 1</w:t>
       </w:r>
     </w:p>
     <w:p>
@@ -500,10 +500,118 @@
         <w:rPr>
           <w:lang w:val="en-US"/>
         </w:rPr>
-        <w:t>Make moving platforms work</w:t>
+        <w:t>Arrange puzzle 2</w:t>
+      </w:r>
+    </w:p>
+    <w:p>
+      <w:pPr>
+        <w:pStyle w:val="Listeafsnit"/>
+        <w:numPr>
+          <w:ilvl w:val="0"/>
+          <w:numId w:val="1"/>
+        </w:numPr>
+        <w:rPr>
+          <w:lang w:val="en-US"/>
+        </w:rPr>
+      </w:pPr>
+      <w:r>
+        <w:rPr>
+          <w:lang w:val="en-US"/>
+        </w:rPr>
+        <w:t>Add door mechanic</w:t>
+      </w:r>
+    </w:p>
+    <w:p>
+      <w:pPr>
+        <w:pStyle w:val="Listeafsnit"/>
+        <w:numPr>
+          <w:ilvl w:val="0"/>
+          <w:numId w:val="1"/>
+        </w:numPr>
+        <w:rPr>
+          <w:lang w:val="en-US"/>
+        </w:rPr>
+      </w:pPr>
+      <w:r>
+        <w:rPr>
+          <w:lang w:val="en-US"/>
+        </w:rPr>
+        <w:t>Add trigger open door mechanic</w:t>
+      </w:r>
+    </w:p>
+    <w:p>
+      <w:pPr>
+        <w:pStyle w:val="Listeafsnit"/>
+        <w:numPr>
+          <w:ilvl w:val="0"/>
+          <w:numId w:val="1"/>
+        </w:numPr>
+        <w:rPr>
+          <w:lang w:val="en-US"/>
+        </w:rPr>
+      </w:pPr>
+      <w:r>
+        <w:rPr>
+          <w:lang w:val="en-US"/>
+        </w:rPr>
+        <w:t>Make moving platform move when player stands on it</w:t>
+      </w:r>
+    </w:p>
+    <w:p>
+      <w:pPr>
+        <w:pStyle w:val="Listeafsnit"/>
+        <w:numPr>
+          <w:ilvl w:val="0"/>
+          <w:numId w:val="1"/>
+        </w:numPr>
+        <w:rPr>
+          <w:lang w:val="en-US"/>
+        </w:rPr>
+      </w:pPr>
+      <w:r>
+        <w:rPr>
+          <w:lang w:val="en-US"/>
+        </w:rPr>
+        <w:t>Make moving platform move within certain bounds</w:t>
+      </w:r>
+    </w:p>
+    <w:p>
+      <w:pPr>
+        <w:pStyle w:val="Listeafsnit"/>
+        <w:numPr>
+          <w:ilvl w:val="0"/>
+          <w:numId w:val="14"/>
+        </w:numPr>
+        <w:rPr>
+          <w:lang w:val="en-US"/>
+        </w:rPr>
+      </w:pPr>
+      <w:r>
+        <w:rPr>
+          <w:lang w:val="en-US"/>
+        </w:rPr>
+        <w:t>Jump through platform</w:t>
       </w:r>
       <w:bookmarkStart w:id="0" w:name="_GoBack"/>
       <w:bookmarkEnd w:id="0"/>
+    </w:p>
+    <w:p>
+      <w:pPr>
+        <w:pStyle w:val="Listeafsnit"/>
+        <w:numPr>
+          <w:ilvl w:val="0"/>
+          <w:numId w:val="13"/>
+        </w:numPr>
+        <w:rPr>
+          <w:lang w:val="en-US"/>
+        </w:rPr>
+      </w:pPr>
+      <w:r>
+        <w:rPr>
+          <w:lang w:val="en-US"/>
+        </w:rPr>
+        <w:t>Make moving platforms work</w:t>
+      </w:r>
     </w:p>
     <w:sectPr>
       <w:pgSz w:w="11906" w:h="16838"/>
@@ -518,6 +626,119 @@
 <file path=word/numbering.xml><?xml version="1.0" encoding="utf-8"?>
 <w:numbering xmlns:wpc="http://schemas.microsoft.com/office/word/2010/wordprocessingCanvas" xmlns:cx="http://schemas.microsoft.com/office/drawing/2014/chartex" xmlns:cx1="http://schemas.microsoft.com/office/drawing/2015/9/8/chartex" xmlns:cx2="http://schemas.microsoft.com/office/drawing/2015/10/21/chartex" xmlns:cx3="http://schemas.microsoft.com/office/drawing/2016/5/9/chartex" xmlns:cx4="http://schemas.microsoft.com/office/drawing/2016/5/10/chartex" xmlns:cx5="http://schemas.microsoft.com/office/drawing/2016/5/11/chartex" xmlns:mc="http://schemas.openxmlformats.org/markup-compatibility/2006" xmlns:o="urn:schemas-microsoft-com:office:office" xmlns:r="http://schemas.openxmlformats.org/officeDocument/2006/relationships" xmlns:m="http://schemas.openxmlformats.org/officeDocument/2006/math" xmlns:v="urn:schemas-microsoft-com:vml" xmlns:wp14="http://schemas.microsoft.com/office/word/2010/wordprocessingDrawing" xmlns:wp="http://schemas.openxmlformats.org/drawingml/2006/wordprocessingDrawing" xmlns:w10="urn:schemas-microsoft-com:office:word" xmlns:w="http://schemas.openxmlformats.org/wordprocessingml/2006/main" xmlns:w14="http://schemas.microsoft.com/office/word/2010/wordml" xmlns:w15="http://schemas.microsoft.com/office/word/2012/wordml" xmlns:w16se="http://schemas.microsoft.com/office/word/2015/wordml/symex" xmlns:wpg="http://schemas.microsoft.com/office/word/2010/wordprocessingGroup" xmlns:wpi="http://schemas.microsoft.com/office/word/2010/wordprocessingInk" xmlns:wne="http://schemas.microsoft.com/office/word/2006/wordml" xmlns:wps="http://schemas.microsoft.com/office/word/2010/wordprocessingShape" mc:Ignorable="w14 w15 w16se wp14">
   <w:abstractNum w:abstractNumId="0" w15:restartNumberingAfterBreak="0">
+    <w:nsid w:val="06D36E88"/>
+    <w:multiLevelType w:val="hybridMultilevel"/>
+    <w:tmpl w:val="4FDAE442"/>
+    <w:lvl w:ilvl="0" w:tplc="0406000D">
+      <w:start w:val="1"/>
+      <w:numFmt w:val="bullet"/>
+      <w:lvlText w:val=""/>
+      <w:lvlJc w:val="left"/>
+      <w:pPr>
+        <w:ind w:left="720" w:hanging="360"/>
+      </w:pPr>
+      <w:rPr>
+        <w:rFonts w:ascii="Wingdings" w:hAnsi="Wingdings" w:hint="default"/>
+      </w:rPr>
+    </w:lvl>
+    <w:lvl w:ilvl="1" w:tplc="04060003" w:tentative="1">
+      <w:start w:val="1"/>
+      <w:numFmt w:val="bullet"/>
+      <w:lvlText w:val="o"/>
+      <w:lvlJc w:val="left"/>
+      <w:pPr>
+        <w:ind w:left="1440" w:hanging="360"/>
+      </w:pPr>
+      <w:rPr>
+        <w:rFonts w:ascii="Courier New" w:hAnsi="Courier New" w:cs="Courier New" w:hint="default"/>
+      </w:rPr>
+    </w:lvl>
+    <w:lvl w:ilvl="2" w:tplc="04060005" w:tentative="1">
+      <w:start w:val="1"/>
+      <w:numFmt w:val="bullet"/>
+      <w:lvlText w:val=""/>
+      <w:lvlJc w:val="left"/>
+      <w:pPr>
+        <w:ind w:left="2160" w:hanging="360"/>
+      </w:pPr>
+      <w:rPr>
+        <w:rFonts w:ascii="Wingdings" w:hAnsi="Wingdings" w:hint="default"/>
+      </w:rPr>
+    </w:lvl>
+    <w:lvl w:ilvl="3" w:tplc="04060001" w:tentative="1">
+      <w:start w:val="1"/>
+      <w:numFmt w:val="bullet"/>
+      <w:lvlText w:val=""/>
+      <w:lvlJc w:val="left"/>
+      <w:pPr>
+        <w:ind w:left="2880" w:hanging="360"/>
+      </w:pPr>
+      <w:rPr>
+        <w:rFonts w:ascii="Symbol" w:hAnsi="Symbol" w:hint="default"/>
+      </w:rPr>
+    </w:lvl>
+    <w:lvl w:ilvl="4" w:tplc="04060003" w:tentative="1">
+      <w:start w:val="1"/>
+      <w:numFmt w:val="bullet"/>
+      <w:lvlText w:val="o"/>
+      <w:lvlJc w:val="left"/>
+      <w:pPr>
+        <w:ind w:left="3600" w:hanging="360"/>
+      </w:pPr>
+      <w:rPr>
+        <w:rFonts w:ascii="Courier New" w:hAnsi="Courier New" w:cs="Courier New" w:hint="default"/>
+      </w:rPr>
+    </w:lvl>
+    <w:lvl w:ilvl="5" w:tplc="04060005" w:tentative="1">
+      <w:start w:val="1"/>
+      <w:numFmt w:val="bullet"/>
+      <w:lvlText w:val=""/>
+      <w:lvlJc w:val="left"/>
+      <w:pPr>
+        <w:ind w:left="4320" w:hanging="360"/>
+      </w:pPr>
+      <w:rPr>
+        <w:rFonts w:ascii="Wingdings" w:hAnsi="Wingdings" w:hint="default"/>
+      </w:rPr>
+    </w:lvl>
+    <w:lvl w:ilvl="6" w:tplc="04060001" w:tentative="1">
+      <w:start w:val="1"/>
+      <w:numFmt w:val="bullet"/>
+      <w:lvlText w:val=""/>
+      <w:lvlJc w:val="left"/>
+      <w:pPr>
+        <w:ind w:left="5040" w:hanging="360"/>
+      </w:pPr>
+      <w:rPr>
+        <w:rFonts w:ascii="Symbol" w:hAnsi="Symbol" w:hint="default"/>
+      </w:rPr>
+    </w:lvl>
+    <w:lvl w:ilvl="7" w:tplc="04060003" w:tentative="1">
+      <w:start w:val="1"/>
+      <w:numFmt w:val="bullet"/>
+      <w:lvlText w:val="o"/>
+      <w:lvlJc w:val="left"/>
+      <w:pPr>
+        <w:ind w:left="5760" w:hanging="360"/>
+      </w:pPr>
+      <w:rPr>
+        <w:rFonts w:ascii="Courier New" w:hAnsi="Courier New" w:cs="Courier New" w:hint="default"/>
+      </w:rPr>
+    </w:lvl>
+    <w:lvl w:ilvl="8" w:tplc="04060005" w:tentative="1">
+      <w:start w:val="1"/>
+      <w:numFmt w:val="bullet"/>
+      <w:lvlText w:val=""/>
+      <w:lvlJc w:val="left"/>
+      <w:pPr>
+        <w:ind w:left="6480" w:hanging="360"/>
+      </w:pPr>
+      <w:rPr>
+        <w:rFonts w:ascii="Wingdings" w:hAnsi="Wingdings" w:hint="default"/>
+      </w:rPr>
+    </w:lvl>
+  </w:abstractNum>
+  <w:abstractNum w:abstractNumId="1" w15:restartNumberingAfterBreak="0">
     <w:nsid w:val="1EB53BF2"/>
     <w:multiLevelType w:val="hybridMultilevel"/>
     <w:tmpl w:val="CBF2814C"/>
@@ -630,7 +851,7 @@
       </w:rPr>
     </w:lvl>
   </w:abstractNum>
-  <w:abstractNum w:abstractNumId="1" w15:restartNumberingAfterBreak="0">
+  <w:abstractNum w:abstractNumId="2" w15:restartNumberingAfterBreak="0">
     <w:nsid w:val="26A70D7E"/>
     <w:multiLevelType w:val="hybridMultilevel"/>
     <w:tmpl w:val="81D8D762"/>
@@ -743,7 +964,7 @@
       </w:rPr>
     </w:lvl>
   </w:abstractNum>
-  <w:abstractNum w:abstractNumId="2" w15:restartNumberingAfterBreak="0">
+  <w:abstractNum w:abstractNumId="3" w15:restartNumberingAfterBreak="0">
     <w:nsid w:val="2FDB1D3B"/>
     <w:multiLevelType w:val="hybridMultilevel"/>
     <w:tmpl w:val="376C8220"/>
@@ -856,7 +1077,7 @@
       </w:rPr>
     </w:lvl>
   </w:abstractNum>
-  <w:abstractNum w:abstractNumId="3" w15:restartNumberingAfterBreak="0">
+  <w:abstractNum w:abstractNumId="4" w15:restartNumberingAfterBreak="0">
     <w:nsid w:val="303F0FEA"/>
     <w:multiLevelType w:val="hybridMultilevel"/>
     <w:tmpl w:val="81E0DBFA"/>
@@ -969,7 +1190,7 @@
       </w:rPr>
     </w:lvl>
   </w:abstractNum>
-  <w:abstractNum w:abstractNumId="4" w15:restartNumberingAfterBreak="0">
+  <w:abstractNum w:abstractNumId="5" w15:restartNumberingAfterBreak="0">
     <w:nsid w:val="497F6294"/>
     <w:multiLevelType w:val="hybridMultilevel"/>
     <w:tmpl w:val="1564E7CE"/>
@@ -1082,7 +1303,7 @@
       </w:rPr>
     </w:lvl>
   </w:abstractNum>
-  <w:abstractNum w:abstractNumId="5" w15:restartNumberingAfterBreak="0">
+  <w:abstractNum w:abstractNumId="6" w15:restartNumberingAfterBreak="0">
     <w:nsid w:val="4E8E7312"/>
     <w:multiLevelType w:val="hybridMultilevel"/>
     <w:tmpl w:val="81343B7C"/>
@@ -1195,7 +1416,7 @@
       </w:rPr>
     </w:lvl>
   </w:abstractNum>
-  <w:abstractNum w:abstractNumId="6" w15:restartNumberingAfterBreak="0">
+  <w:abstractNum w:abstractNumId="7" w15:restartNumberingAfterBreak="0">
     <w:nsid w:val="4F606A37"/>
     <w:multiLevelType w:val="hybridMultilevel"/>
     <w:tmpl w:val="05EA479C"/>
@@ -1308,7 +1529,120 @@
       </w:rPr>
     </w:lvl>
   </w:abstractNum>
-  <w:abstractNum w:abstractNumId="7" w15:restartNumberingAfterBreak="0">
+  <w:abstractNum w:abstractNumId="8" w15:restartNumberingAfterBreak="0">
+    <w:nsid w:val="5FB604FA"/>
+    <w:multiLevelType w:val="hybridMultilevel"/>
+    <w:tmpl w:val="17B24DD2"/>
+    <w:lvl w:ilvl="0" w:tplc="0406000D">
+      <w:start w:val="1"/>
+      <w:numFmt w:val="bullet"/>
+      <w:lvlText w:val=""/>
+      <w:lvlJc w:val="left"/>
+      <w:pPr>
+        <w:ind w:left="720" w:hanging="360"/>
+      </w:pPr>
+      <w:rPr>
+        <w:rFonts w:ascii="Wingdings" w:hAnsi="Wingdings" w:hint="default"/>
+      </w:rPr>
+    </w:lvl>
+    <w:lvl w:ilvl="1" w:tplc="04060003" w:tentative="1">
+      <w:start w:val="1"/>
+      <w:numFmt w:val="bullet"/>
+      <w:lvlText w:val="o"/>
+      <w:lvlJc w:val="left"/>
+      <w:pPr>
+        <w:ind w:left="1440" w:hanging="360"/>
+      </w:pPr>
+      <w:rPr>
+        <w:rFonts w:ascii="Courier New" w:hAnsi="Courier New" w:cs="Courier New" w:hint="default"/>
+      </w:rPr>
+    </w:lvl>
+    <w:lvl w:ilvl="2" w:tplc="04060005" w:tentative="1">
+      <w:start w:val="1"/>
+      <w:numFmt w:val="bullet"/>
+      <w:lvlText w:val=""/>
+      <w:lvlJc w:val="left"/>
+      <w:pPr>
+        <w:ind w:left="2160" w:hanging="360"/>
+      </w:pPr>
+      <w:rPr>
+        <w:rFonts w:ascii="Wingdings" w:hAnsi="Wingdings" w:hint="default"/>
+      </w:rPr>
+    </w:lvl>
+    <w:lvl w:ilvl="3" w:tplc="04060001" w:tentative="1">
+      <w:start w:val="1"/>
+      <w:numFmt w:val="bullet"/>
+      <w:lvlText w:val=""/>
+      <w:lvlJc w:val="left"/>
+      <w:pPr>
+        <w:ind w:left="2880" w:hanging="360"/>
+      </w:pPr>
+      <w:rPr>
+        <w:rFonts w:ascii="Symbol" w:hAnsi="Symbol" w:hint="default"/>
+      </w:rPr>
+    </w:lvl>
+    <w:lvl w:ilvl="4" w:tplc="04060003" w:tentative="1">
+      <w:start w:val="1"/>
+      <w:numFmt w:val="bullet"/>
+      <w:lvlText w:val="o"/>
+      <w:lvlJc w:val="left"/>
+      <w:pPr>
+        <w:ind w:left="3600" w:hanging="360"/>
+      </w:pPr>
+      <w:rPr>
+        <w:rFonts w:ascii="Courier New" w:hAnsi="Courier New" w:cs="Courier New" w:hint="default"/>
+      </w:rPr>
+    </w:lvl>
+    <w:lvl w:ilvl="5" w:tplc="04060005" w:tentative="1">
+      <w:start w:val="1"/>
+      <w:numFmt w:val="bullet"/>
+      <w:lvlText w:val=""/>
+      <w:lvlJc w:val="left"/>
+      <w:pPr>
+        <w:ind w:left="4320" w:hanging="360"/>
+      </w:pPr>
+      <w:rPr>
+        <w:rFonts w:ascii="Wingdings" w:hAnsi="Wingdings" w:hint="default"/>
+      </w:rPr>
+    </w:lvl>
+    <w:lvl w:ilvl="6" w:tplc="04060001" w:tentative="1">
+      <w:start w:val="1"/>
+      <w:numFmt w:val="bullet"/>
+      <w:lvlText w:val=""/>
+      <w:lvlJc w:val="left"/>
+      <w:pPr>
+        <w:ind w:left="5040" w:hanging="360"/>
+      </w:pPr>
+      <w:rPr>
+        <w:rFonts w:ascii="Symbol" w:hAnsi="Symbol" w:hint="default"/>
+      </w:rPr>
+    </w:lvl>
+    <w:lvl w:ilvl="7" w:tplc="04060003" w:tentative="1">
+      <w:start w:val="1"/>
+      <w:numFmt w:val="bullet"/>
+      <w:lvlText w:val="o"/>
+      <w:lvlJc w:val="left"/>
+      <w:pPr>
+        <w:ind w:left="5760" w:hanging="360"/>
+      </w:pPr>
+      <w:rPr>
+        <w:rFonts w:ascii="Courier New" w:hAnsi="Courier New" w:cs="Courier New" w:hint="default"/>
+      </w:rPr>
+    </w:lvl>
+    <w:lvl w:ilvl="8" w:tplc="04060005" w:tentative="1">
+      <w:start w:val="1"/>
+      <w:numFmt w:val="bullet"/>
+      <w:lvlText w:val=""/>
+      <w:lvlJc w:val="left"/>
+      <w:pPr>
+        <w:ind w:left="6480" w:hanging="360"/>
+      </w:pPr>
+      <w:rPr>
+        <w:rFonts w:ascii="Wingdings" w:hAnsi="Wingdings" w:hint="default"/>
+      </w:rPr>
+    </w:lvl>
+  </w:abstractNum>
+  <w:abstractNum w:abstractNumId="9" w15:restartNumberingAfterBreak="0">
     <w:nsid w:val="5FFD271C"/>
     <w:multiLevelType w:val="hybridMultilevel"/>
     <w:tmpl w:val="09C2D6F8"/>
@@ -1421,7 +1755,7 @@
       </w:rPr>
     </w:lvl>
   </w:abstractNum>
-  <w:abstractNum w:abstractNumId="8" w15:restartNumberingAfterBreak="0">
+  <w:abstractNum w:abstractNumId="10" w15:restartNumberingAfterBreak="0">
     <w:nsid w:val="609F038E"/>
     <w:multiLevelType w:val="hybridMultilevel"/>
     <w:tmpl w:val="F82C7512"/>
@@ -1534,7 +1868,7 @@
       </w:rPr>
     </w:lvl>
   </w:abstractNum>
-  <w:abstractNum w:abstractNumId="9" w15:restartNumberingAfterBreak="0">
+  <w:abstractNum w:abstractNumId="11" w15:restartNumberingAfterBreak="0">
     <w:nsid w:val="70C16972"/>
     <w:multiLevelType w:val="hybridMultilevel"/>
     <w:tmpl w:val="0C0EB7F6"/>
@@ -1647,7 +1981,7 @@
       </w:rPr>
     </w:lvl>
   </w:abstractNum>
-  <w:abstractNum w:abstractNumId="10" w15:restartNumberingAfterBreak="0">
+  <w:abstractNum w:abstractNumId="12" w15:restartNumberingAfterBreak="0">
     <w:nsid w:val="7AF31BF9"/>
     <w:multiLevelType w:val="hybridMultilevel"/>
     <w:tmpl w:val="A3045FBE"/>
@@ -1760,7 +2094,7 @@
       </w:rPr>
     </w:lvl>
   </w:abstractNum>
-  <w:abstractNum w:abstractNumId="11" w15:restartNumberingAfterBreak="0">
+  <w:abstractNum w:abstractNumId="13" w15:restartNumberingAfterBreak="0">
     <w:nsid w:val="7B425ED3"/>
     <w:multiLevelType w:val="hybridMultilevel"/>
     <w:tmpl w:val="3E0A6C22"/>
@@ -1874,40 +2208,46 @@
     </w:lvl>
   </w:abstractNum>
   <w:num w:numId="1">
+    <w:abstractNumId w:val="3"/>
+  </w:num>
+  <w:num w:numId="2">
+    <w:abstractNumId w:val="12"/>
+  </w:num>
+  <w:num w:numId="3">
+    <w:abstractNumId w:val="5"/>
+  </w:num>
+  <w:num w:numId="4">
+    <w:abstractNumId w:val="11"/>
+  </w:num>
+  <w:num w:numId="5">
+    <w:abstractNumId w:val="1"/>
+  </w:num>
+  <w:num w:numId="6">
+    <w:abstractNumId w:val="13"/>
+  </w:num>
+  <w:num w:numId="7">
+    <w:abstractNumId w:val="7"/>
+  </w:num>
+  <w:num w:numId="8">
     <w:abstractNumId w:val="2"/>
   </w:num>
-  <w:num w:numId="2">
+  <w:num w:numId="9">
+    <w:abstractNumId w:val="4"/>
+  </w:num>
+  <w:num w:numId="10">
     <w:abstractNumId w:val="10"/>
   </w:num>
-  <w:num w:numId="3">
-    <w:abstractNumId w:val="4"/>
-  </w:num>
-  <w:num w:numId="4">
+  <w:num w:numId="11">
     <w:abstractNumId w:val="9"/>
   </w:num>
-  <w:num w:numId="5">
+  <w:num w:numId="12">
+    <w:abstractNumId w:val="6"/>
+  </w:num>
+  <w:num w:numId="13">
     <w:abstractNumId w:val="0"/>
   </w:num>
-  <w:num w:numId="6">
-    <w:abstractNumId w:val="11"/>
-  </w:num>
-  <w:num w:numId="7">
-    <w:abstractNumId w:val="6"/>
-  </w:num>
-  <w:num w:numId="8">
-    <w:abstractNumId w:val="1"/>
-  </w:num>
-  <w:num w:numId="9">
-    <w:abstractNumId w:val="3"/>
-  </w:num>
-  <w:num w:numId="10">
+  <w:num w:numId="14">
     <w:abstractNumId w:val="8"/>
-  </w:num>
-  <w:num w:numId="11">
-    <w:abstractNumId w:val="7"/>
-  </w:num>
-  <w:num w:numId="12">
-    <w:abstractNumId w:val="5"/>
   </w:num>
 </w:numbering>
 </file>

</xml_diff>

<commit_message>
arranged puzzle 1 added door trigger mechanic made moving platforms move when standing on them
</commit_message>
<xml_diff>
--- a/gdds/bigtodolist.docx
+++ b/gdds/bigtodolist.docx
@@ -592,8 +592,6 @@
         </w:rPr>
         <w:t>Jump through platform</w:t>
       </w:r>
-      <w:bookmarkStart w:id="0" w:name="_GoBack"/>
-      <w:bookmarkEnd w:id="0"/>
     </w:p>
     <w:p>
       <w:pPr>
@@ -612,6 +610,183 @@
         </w:rPr>
         <w:t>Make moving platforms work</w:t>
       </w:r>
+    </w:p>
+    <w:p>
+      <w:pPr>
+        <w:rPr>
+          <w:lang w:val="en-US"/>
+        </w:rPr>
+      </w:pPr>
+    </w:p>
+    <w:p>
+      <w:pPr>
+        <w:rPr>
+          <w:lang w:val="en-US"/>
+        </w:rPr>
+      </w:pPr>
+    </w:p>
+    <w:p>
+      <w:pPr>
+        <w:rPr>
+          <w:lang w:val="en-US"/>
+        </w:rPr>
+      </w:pPr>
+    </w:p>
+    <w:p>
+      <w:pPr>
+        <w:rPr>
+          <w:lang w:val="en-US"/>
+        </w:rPr>
+      </w:pPr>
+    </w:p>
+    <w:p>
+      <w:pPr>
+        <w:rPr>
+          <w:lang w:val="en-US"/>
+        </w:rPr>
+      </w:pPr>
+      <w:r>
+        <w:rPr>
+          <w:lang w:val="en-US"/>
+        </w:rPr>
+        <w:lastRenderedPageBreak/>
+        <w:t>28-12-2016</w:t>
+      </w:r>
+    </w:p>
+    <w:p>
+      <w:pPr>
+        <w:pStyle w:val="Listeafsnit"/>
+        <w:numPr>
+          <w:ilvl w:val="0"/>
+          <w:numId w:val="15"/>
+        </w:numPr>
+        <w:rPr>
+          <w:lang w:val="en-US"/>
+        </w:rPr>
+      </w:pPr>
+      <w:r>
+        <w:rPr>
+          <w:lang w:val="en-US"/>
+        </w:rPr>
+        <w:t>Arrange puzzle 1</w:t>
+      </w:r>
+    </w:p>
+    <w:p>
+      <w:pPr>
+        <w:pStyle w:val="Listeafsnit"/>
+        <w:numPr>
+          <w:ilvl w:val="0"/>
+          <w:numId w:val="1"/>
+        </w:numPr>
+        <w:rPr>
+          <w:lang w:val="en-US"/>
+        </w:rPr>
+      </w:pPr>
+      <w:r>
+        <w:rPr>
+          <w:lang w:val="en-US"/>
+        </w:rPr>
+        <w:t>Arrange puzzle 2</w:t>
+      </w:r>
+    </w:p>
+    <w:p>
+      <w:pPr>
+        <w:pStyle w:val="Listeafsnit"/>
+        <w:numPr>
+          <w:ilvl w:val="0"/>
+          <w:numId w:val="16"/>
+        </w:numPr>
+        <w:rPr>
+          <w:lang w:val="en-US"/>
+        </w:rPr>
+      </w:pPr>
+      <w:r>
+        <w:rPr>
+          <w:lang w:val="en-US"/>
+        </w:rPr>
+        <w:t>Add door mechanic</w:t>
+      </w:r>
+    </w:p>
+    <w:p>
+      <w:pPr>
+        <w:pStyle w:val="Listeafsnit"/>
+        <w:numPr>
+          <w:ilvl w:val="0"/>
+          <w:numId w:val="17"/>
+        </w:numPr>
+        <w:rPr>
+          <w:lang w:val="en-US"/>
+        </w:rPr>
+      </w:pPr>
+      <w:r>
+        <w:rPr>
+          <w:lang w:val="en-US"/>
+        </w:rPr>
+        <w:t>Add trigger open door mechanic</w:t>
+      </w:r>
+    </w:p>
+    <w:p>
+      <w:pPr>
+        <w:pStyle w:val="Listeafsnit"/>
+        <w:numPr>
+          <w:ilvl w:val="0"/>
+          <w:numId w:val="18"/>
+        </w:numPr>
+        <w:rPr>
+          <w:lang w:val="en-US"/>
+        </w:rPr>
+      </w:pPr>
+      <w:r>
+        <w:rPr>
+          <w:lang w:val="en-US"/>
+        </w:rPr>
+        <w:t>Make moving platform move when player stands on it</w:t>
+      </w:r>
+    </w:p>
+    <w:p>
+      <w:pPr>
+        <w:pStyle w:val="Listeafsnit"/>
+        <w:numPr>
+          <w:ilvl w:val="0"/>
+          <w:numId w:val="20"/>
+        </w:numPr>
+        <w:rPr>
+          <w:lang w:val="en-US"/>
+        </w:rPr>
+      </w:pPr>
+      <w:r>
+        <w:rPr>
+          <w:lang w:val="en-US"/>
+        </w:rPr>
+        <w:t>Make moving platform move within certain bounds</w:t>
+      </w:r>
+    </w:p>
+    <w:p>
+      <w:pPr>
+        <w:pStyle w:val="Listeafsnit"/>
+        <w:numPr>
+          <w:ilvl w:val="0"/>
+          <w:numId w:val="19"/>
+        </w:numPr>
+        <w:rPr>
+          <w:lang w:val="en-US"/>
+        </w:rPr>
+      </w:pPr>
+      <w:r>
+        <w:rPr>
+          <w:lang w:val="en-US"/>
+        </w:rPr>
+        <w:t>TODO: make moving platform move back up again</w:t>
+      </w:r>
+      <w:bookmarkStart w:id="0" w:name="_GoBack"/>
+      <w:bookmarkEnd w:id="0"/>
+    </w:p>
+    <w:p>
+      <w:pPr>
+        <w:rPr>
+          <w:lang w:val="en-US"/>
+        </w:rPr>
+      </w:pPr>
     </w:p>
     <w:sectPr>
       <w:pgSz w:w="11906" w:h="16838"/>
@@ -739,6 +914,119 @@
     </w:lvl>
   </w:abstractNum>
   <w:abstractNum w:abstractNumId="1" w15:restartNumberingAfterBreak="0">
+    <w:nsid w:val="1D4C1C6D"/>
+    <w:multiLevelType w:val="hybridMultilevel"/>
+    <w:tmpl w:val="522E0E02"/>
+    <w:lvl w:ilvl="0" w:tplc="0406000D">
+      <w:start w:val="1"/>
+      <w:numFmt w:val="bullet"/>
+      <w:lvlText w:val=""/>
+      <w:lvlJc w:val="left"/>
+      <w:pPr>
+        <w:ind w:left="720" w:hanging="360"/>
+      </w:pPr>
+      <w:rPr>
+        <w:rFonts w:ascii="Wingdings" w:hAnsi="Wingdings" w:hint="default"/>
+      </w:rPr>
+    </w:lvl>
+    <w:lvl w:ilvl="1" w:tplc="04060003" w:tentative="1">
+      <w:start w:val="1"/>
+      <w:numFmt w:val="bullet"/>
+      <w:lvlText w:val="o"/>
+      <w:lvlJc w:val="left"/>
+      <w:pPr>
+        <w:ind w:left="1440" w:hanging="360"/>
+      </w:pPr>
+      <w:rPr>
+        <w:rFonts w:ascii="Courier New" w:hAnsi="Courier New" w:cs="Courier New" w:hint="default"/>
+      </w:rPr>
+    </w:lvl>
+    <w:lvl w:ilvl="2" w:tplc="04060005" w:tentative="1">
+      <w:start w:val="1"/>
+      <w:numFmt w:val="bullet"/>
+      <w:lvlText w:val=""/>
+      <w:lvlJc w:val="left"/>
+      <w:pPr>
+        <w:ind w:left="2160" w:hanging="360"/>
+      </w:pPr>
+      <w:rPr>
+        <w:rFonts w:ascii="Wingdings" w:hAnsi="Wingdings" w:hint="default"/>
+      </w:rPr>
+    </w:lvl>
+    <w:lvl w:ilvl="3" w:tplc="04060001" w:tentative="1">
+      <w:start w:val="1"/>
+      <w:numFmt w:val="bullet"/>
+      <w:lvlText w:val=""/>
+      <w:lvlJc w:val="left"/>
+      <w:pPr>
+        <w:ind w:left="2880" w:hanging="360"/>
+      </w:pPr>
+      <w:rPr>
+        <w:rFonts w:ascii="Symbol" w:hAnsi="Symbol" w:hint="default"/>
+      </w:rPr>
+    </w:lvl>
+    <w:lvl w:ilvl="4" w:tplc="04060003" w:tentative="1">
+      <w:start w:val="1"/>
+      <w:numFmt w:val="bullet"/>
+      <w:lvlText w:val="o"/>
+      <w:lvlJc w:val="left"/>
+      <w:pPr>
+        <w:ind w:left="3600" w:hanging="360"/>
+      </w:pPr>
+      <w:rPr>
+        <w:rFonts w:ascii="Courier New" w:hAnsi="Courier New" w:cs="Courier New" w:hint="default"/>
+      </w:rPr>
+    </w:lvl>
+    <w:lvl w:ilvl="5" w:tplc="04060005" w:tentative="1">
+      <w:start w:val="1"/>
+      <w:numFmt w:val="bullet"/>
+      <w:lvlText w:val=""/>
+      <w:lvlJc w:val="left"/>
+      <w:pPr>
+        <w:ind w:left="4320" w:hanging="360"/>
+      </w:pPr>
+      <w:rPr>
+        <w:rFonts w:ascii="Wingdings" w:hAnsi="Wingdings" w:hint="default"/>
+      </w:rPr>
+    </w:lvl>
+    <w:lvl w:ilvl="6" w:tplc="04060001" w:tentative="1">
+      <w:start w:val="1"/>
+      <w:numFmt w:val="bullet"/>
+      <w:lvlText w:val=""/>
+      <w:lvlJc w:val="left"/>
+      <w:pPr>
+        <w:ind w:left="5040" w:hanging="360"/>
+      </w:pPr>
+      <w:rPr>
+        <w:rFonts w:ascii="Symbol" w:hAnsi="Symbol" w:hint="default"/>
+      </w:rPr>
+    </w:lvl>
+    <w:lvl w:ilvl="7" w:tplc="04060003" w:tentative="1">
+      <w:start w:val="1"/>
+      <w:numFmt w:val="bullet"/>
+      <w:lvlText w:val="o"/>
+      <w:lvlJc w:val="left"/>
+      <w:pPr>
+        <w:ind w:left="5760" w:hanging="360"/>
+      </w:pPr>
+      <w:rPr>
+        <w:rFonts w:ascii="Courier New" w:hAnsi="Courier New" w:cs="Courier New" w:hint="default"/>
+      </w:rPr>
+    </w:lvl>
+    <w:lvl w:ilvl="8" w:tplc="04060005" w:tentative="1">
+      <w:start w:val="1"/>
+      <w:numFmt w:val="bullet"/>
+      <w:lvlText w:val=""/>
+      <w:lvlJc w:val="left"/>
+      <w:pPr>
+        <w:ind w:left="6480" w:hanging="360"/>
+      </w:pPr>
+      <w:rPr>
+        <w:rFonts w:ascii="Wingdings" w:hAnsi="Wingdings" w:hint="default"/>
+      </w:rPr>
+    </w:lvl>
+  </w:abstractNum>
+  <w:abstractNum w:abstractNumId="2" w15:restartNumberingAfterBreak="0">
     <w:nsid w:val="1EB53BF2"/>
     <w:multiLevelType w:val="hybridMultilevel"/>
     <w:tmpl w:val="CBF2814C"/>
@@ -851,7 +1139,7 @@
       </w:rPr>
     </w:lvl>
   </w:abstractNum>
-  <w:abstractNum w:abstractNumId="2" w15:restartNumberingAfterBreak="0">
+  <w:abstractNum w:abstractNumId="3" w15:restartNumberingAfterBreak="0">
     <w:nsid w:val="26A70D7E"/>
     <w:multiLevelType w:val="hybridMultilevel"/>
     <w:tmpl w:val="81D8D762"/>
@@ -964,7 +1252,7 @@
       </w:rPr>
     </w:lvl>
   </w:abstractNum>
-  <w:abstractNum w:abstractNumId="3" w15:restartNumberingAfterBreak="0">
+  <w:abstractNum w:abstractNumId="4" w15:restartNumberingAfterBreak="0">
     <w:nsid w:val="2FDB1D3B"/>
     <w:multiLevelType w:val="hybridMultilevel"/>
     <w:tmpl w:val="376C8220"/>
@@ -1077,7 +1365,7 @@
       </w:rPr>
     </w:lvl>
   </w:abstractNum>
-  <w:abstractNum w:abstractNumId="4" w15:restartNumberingAfterBreak="0">
+  <w:abstractNum w:abstractNumId="5" w15:restartNumberingAfterBreak="0">
     <w:nsid w:val="303F0FEA"/>
     <w:multiLevelType w:val="hybridMultilevel"/>
     <w:tmpl w:val="81E0DBFA"/>
@@ -1190,7 +1478,233 @@
       </w:rPr>
     </w:lvl>
   </w:abstractNum>
-  <w:abstractNum w:abstractNumId="5" w15:restartNumberingAfterBreak="0">
+  <w:abstractNum w:abstractNumId="6" w15:restartNumberingAfterBreak="0">
+    <w:nsid w:val="3BD76E3E"/>
+    <w:multiLevelType w:val="hybridMultilevel"/>
+    <w:tmpl w:val="41DC23F6"/>
+    <w:lvl w:ilvl="0" w:tplc="0406000D">
+      <w:start w:val="1"/>
+      <w:numFmt w:val="bullet"/>
+      <w:lvlText w:val=""/>
+      <w:lvlJc w:val="left"/>
+      <w:pPr>
+        <w:ind w:left="720" w:hanging="360"/>
+      </w:pPr>
+      <w:rPr>
+        <w:rFonts w:ascii="Wingdings" w:hAnsi="Wingdings" w:hint="default"/>
+      </w:rPr>
+    </w:lvl>
+    <w:lvl w:ilvl="1" w:tplc="04060003" w:tentative="1">
+      <w:start w:val="1"/>
+      <w:numFmt w:val="bullet"/>
+      <w:lvlText w:val="o"/>
+      <w:lvlJc w:val="left"/>
+      <w:pPr>
+        <w:ind w:left="1440" w:hanging="360"/>
+      </w:pPr>
+      <w:rPr>
+        <w:rFonts w:ascii="Courier New" w:hAnsi="Courier New" w:cs="Courier New" w:hint="default"/>
+      </w:rPr>
+    </w:lvl>
+    <w:lvl w:ilvl="2" w:tplc="04060005" w:tentative="1">
+      <w:start w:val="1"/>
+      <w:numFmt w:val="bullet"/>
+      <w:lvlText w:val=""/>
+      <w:lvlJc w:val="left"/>
+      <w:pPr>
+        <w:ind w:left="2160" w:hanging="360"/>
+      </w:pPr>
+      <w:rPr>
+        <w:rFonts w:ascii="Wingdings" w:hAnsi="Wingdings" w:hint="default"/>
+      </w:rPr>
+    </w:lvl>
+    <w:lvl w:ilvl="3" w:tplc="04060001" w:tentative="1">
+      <w:start w:val="1"/>
+      <w:numFmt w:val="bullet"/>
+      <w:lvlText w:val=""/>
+      <w:lvlJc w:val="left"/>
+      <w:pPr>
+        <w:ind w:left="2880" w:hanging="360"/>
+      </w:pPr>
+      <w:rPr>
+        <w:rFonts w:ascii="Symbol" w:hAnsi="Symbol" w:hint="default"/>
+      </w:rPr>
+    </w:lvl>
+    <w:lvl w:ilvl="4" w:tplc="04060003" w:tentative="1">
+      <w:start w:val="1"/>
+      <w:numFmt w:val="bullet"/>
+      <w:lvlText w:val="o"/>
+      <w:lvlJc w:val="left"/>
+      <w:pPr>
+        <w:ind w:left="3600" w:hanging="360"/>
+      </w:pPr>
+      <w:rPr>
+        <w:rFonts w:ascii="Courier New" w:hAnsi="Courier New" w:cs="Courier New" w:hint="default"/>
+      </w:rPr>
+    </w:lvl>
+    <w:lvl w:ilvl="5" w:tplc="04060005" w:tentative="1">
+      <w:start w:val="1"/>
+      <w:numFmt w:val="bullet"/>
+      <w:lvlText w:val=""/>
+      <w:lvlJc w:val="left"/>
+      <w:pPr>
+        <w:ind w:left="4320" w:hanging="360"/>
+      </w:pPr>
+      <w:rPr>
+        <w:rFonts w:ascii="Wingdings" w:hAnsi="Wingdings" w:hint="default"/>
+      </w:rPr>
+    </w:lvl>
+    <w:lvl w:ilvl="6" w:tplc="04060001" w:tentative="1">
+      <w:start w:val="1"/>
+      <w:numFmt w:val="bullet"/>
+      <w:lvlText w:val=""/>
+      <w:lvlJc w:val="left"/>
+      <w:pPr>
+        <w:ind w:left="5040" w:hanging="360"/>
+      </w:pPr>
+      <w:rPr>
+        <w:rFonts w:ascii="Symbol" w:hAnsi="Symbol" w:hint="default"/>
+      </w:rPr>
+    </w:lvl>
+    <w:lvl w:ilvl="7" w:tplc="04060003" w:tentative="1">
+      <w:start w:val="1"/>
+      <w:numFmt w:val="bullet"/>
+      <w:lvlText w:val="o"/>
+      <w:lvlJc w:val="left"/>
+      <w:pPr>
+        <w:ind w:left="5760" w:hanging="360"/>
+      </w:pPr>
+      <w:rPr>
+        <w:rFonts w:ascii="Courier New" w:hAnsi="Courier New" w:cs="Courier New" w:hint="default"/>
+      </w:rPr>
+    </w:lvl>
+    <w:lvl w:ilvl="8" w:tplc="04060005" w:tentative="1">
+      <w:start w:val="1"/>
+      <w:numFmt w:val="bullet"/>
+      <w:lvlText w:val=""/>
+      <w:lvlJc w:val="left"/>
+      <w:pPr>
+        <w:ind w:left="6480" w:hanging="360"/>
+      </w:pPr>
+      <w:rPr>
+        <w:rFonts w:ascii="Wingdings" w:hAnsi="Wingdings" w:hint="default"/>
+      </w:rPr>
+    </w:lvl>
+  </w:abstractNum>
+  <w:abstractNum w:abstractNumId="7" w15:restartNumberingAfterBreak="0">
+    <w:nsid w:val="42951AD5"/>
+    <w:multiLevelType w:val="hybridMultilevel"/>
+    <w:tmpl w:val="3BF2FFD0"/>
+    <w:lvl w:ilvl="0" w:tplc="0406000D">
+      <w:start w:val="1"/>
+      <w:numFmt w:val="bullet"/>
+      <w:lvlText w:val=""/>
+      <w:lvlJc w:val="left"/>
+      <w:pPr>
+        <w:ind w:left="720" w:hanging="360"/>
+      </w:pPr>
+      <w:rPr>
+        <w:rFonts w:ascii="Wingdings" w:hAnsi="Wingdings" w:hint="default"/>
+      </w:rPr>
+    </w:lvl>
+    <w:lvl w:ilvl="1" w:tplc="04060003" w:tentative="1">
+      <w:start w:val="1"/>
+      <w:numFmt w:val="bullet"/>
+      <w:lvlText w:val="o"/>
+      <w:lvlJc w:val="left"/>
+      <w:pPr>
+        <w:ind w:left="1440" w:hanging="360"/>
+      </w:pPr>
+      <w:rPr>
+        <w:rFonts w:ascii="Courier New" w:hAnsi="Courier New" w:cs="Courier New" w:hint="default"/>
+      </w:rPr>
+    </w:lvl>
+    <w:lvl w:ilvl="2" w:tplc="04060005" w:tentative="1">
+      <w:start w:val="1"/>
+      <w:numFmt w:val="bullet"/>
+      <w:lvlText w:val=""/>
+      <w:lvlJc w:val="left"/>
+      <w:pPr>
+        <w:ind w:left="2160" w:hanging="360"/>
+      </w:pPr>
+      <w:rPr>
+        <w:rFonts w:ascii="Wingdings" w:hAnsi="Wingdings" w:hint="default"/>
+      </w:rPr>
+    </w:lvl>
+    <w:lvl w:ilvl="3" w:tplc="04060001" w:tentative="1">
+      <w:start w:val="1"/>
+      <w:numFmt w:val="bullet"/>
+      <w:lvlText w:val=""/>
+      <w:lvlJc w:val="left"/>
+      <w:pPr>
+        <w:ind w:left="2880" w:hanging="360"/>
+      </w:pPr>
+      <w:rPr>
+        <w:rFonts w:ascii="Symbol" w:hAnsi="Symbol" w:hint="default"/>
+      </w:rPr>
+    </w:lvl>
+    <w:lvl w:ilvl="4" w:tplc="04060003" w:tentative="1">
+      <w:start w:val="1"/>
+      <w:numFmt w:val="bullet"/>
+      <w:lvlText w:val="o"/>
+      <w:lvlJc w:val="left"/>
+      <w:pPr>
+        <w:ind w:left="3600" w:hanging="360"/>
+      </w:pPr>
+      <w:rPr>
+        <w:rFonts w:ascii="Courier New" w:hAnsi="Courier New" w:cs="Courier New" w:hint="default"/>
+      </w:rPr>
+    </w:lvl>
+    <w:lvl w:ilvl="5" w:tplc="04060005" w:tentative="1">
+      <w:start w:val="1"/>
+      <w:numFmt w:val="bullet"/>
+      <w:lvlText w:val=""/>
+      <w:lvlJc w:val="left"/>
+      <w:pPr>
+        <w:ind w:left="4320" w:hanging="360"/>
+      </w:pPr>
+      <w:rPr>
+        <w:rFonts w:ascii="Wingdings" w:hAnsi="Wingdings" w:hint="default"/>
+      </w:rPr>
+    </w:lvl>
+    <w:lvl w:ilvl="6" w:tplc="04060001" w:tentative="1">
+      <w:start w:val="1"/>
+      <w:numFmt w:val="bullet"/>
+      <w:lvlText w:val=""/>
+      <w:lvlJc w:val="left"/>
+      <w:pPr>
+        <w:ind w:left="5040" w:hanging="360"/>
+      </w:pPr>
+      <w:rPr>
+        <w:rFonts w:ascii="Symbol" w:hAnsi="Symbol" w:hint="default"/>
+      </w:rPr>
+    </w:lvl>
+    <w:lvl w:ilvl="7" w:tplc="04060003" w:tentative="1">
+      <w:start w:val="1"/>
+      <w:numFmt w:val="bullet"/>
+      <w:lvlText w:val="o"/>
+      <w:lvlJc w:val="left"/>
+      <w:pPr>
+        <w:ind w:left="5760" w:hanging="360"/>
+      </w:pPr>
+      <w:rPr>
+        <w:rFonts w:ascii="Courier New" w:hAnsi="Courier New" w:cs="Courier New" w:hint="default"/>
+      </w:rPr>
+    </w:lvl>
+    <w:lvl w:ilvl="8" w:tplc="04060005" w:tentative="1">
+      <w:start w:val="1"/>
+      <w:numFmt w:val="bullet"/>
+      <w:lvlText w:val=""/>
+      <w:lvlJc w:val="left"/>
+      <w:pPr>
+        <w:ind w:left="6480" w:hanging="360"/>
+      </w:pPr>
+      <w:rPr>
+        <w:rFonts w:ascii="Wingdings" w:hAnsi="Wingdings" w:hint="default"/>
+      </w:rPr>
+    </w:lvl>
+  </w:abstractNum>
+  <w:abstractNum w:abstractNumId="8" w15:restartNumberingAfterBreak="0">
     <w:nsid w:val="497F6294"/>
     <w:multiLevelType w:val="hybridMultilevel"/>
     <w:tmpl w:val="1564E7CE"/>
@@ -1303,7 +1817,7 @@
       </w:rPr>
     </w:lvl>
   </w:abstractNum>
-  <w:abstractNum w:abstractNumId="6" w15:restartNumberingAfterBreak="0">
+  <w:abstractNum w:abstractNumId="9" w15:restartNumberingAfterBreak="0">
     <w:nsid w:val="4E8E7312"/>
     <w:multiLevelType w:val="hybridMultilevel"/>
     <w:tmpl w:val="81343B7C"/>
@@ -1416,7 +1930,7 @@
       </w:rPr>
     </w:lvl>
   </w:abstractNum>
-  <w:abstractNum w:abstractNumId="7" w15:restartNumberingAfterBreak="0">
+  <w:abstractNum w:abstractNumId="10" w15:restartNumberingAfterBreak="0">
     <w:nsid w:val="4F606A37"/>
     <w:multiLevelType w:val="hybridMultilevel"/>
     <w:tmpl w:val="05EA479C"/>
@@ -1529,7 +2043,120 @@
       </w:rPr>
     </w:lvl>
   </w:abstractNum>
-  <w:abstractNum w:abstractNumId="8" w15:restartNumberingAfterBreak="0">
+  <w:abstractNum w:abstractNumId="11" w15:restartNumberingAfterBreak="0">
+    <w:nsid w:val="56287298"/>
+    <w:multiLevelType w:val="hybridMultilevel"/>
+    <w:tmpl w:val="13F26716"/>
+    <w:lvl w:ilvl="0" w:tplc="0406000D">
+      <w:start w:val="1"/>
+      <w:numFmt w:val="bullet"/>
+      <w:lvlText w:val=""/>
+      <w:lvlJc w:val="left"/>
+      <w:pPr>
+        <w:ind w:left="720" w:hanging="360"/>
+      </w:pPr>
+      <w:rPr>
+        <w:rFonts w:ascii="Wingdings" w:hAnsi="Wingdings" w:hint="default"/>
+      </w:rPr>
+    </w:lvl>
+    <w:lvl w:ilvl="1" w:tplc="04060003" w:tentative="1">
+      <w:start w:val="1"/>
+      <w:numFmt w:val="bullet"/>
+      <w:lvlText w:val="o"/>
+      <w:lvlJc w:val="left"/>
+      <w:pPr>
+        <w:ind w:left="1440" w:hanging="360"/>
+      </w:pPr>
+      <w:rPr>
+        <w:rFonts w:ascii="Courier New" w:hAnsi="Courier New" w:cs="Courier New" w:hint="default"/>
+      </w:rPr>
+    </w:lvl>
+    <w:lvl w:ilvl="2" w:tplc="04060005" w:tentative="1">
+      <w:start w:val="1"/>
+      <w:numFmt w:val="bullet"/>
+      <w:lvlText w:val=""/>
+      <w:lvlJc w:val="left"/>
+      <w:pPr>
+        <w:ind w:left="2160" w:hanging="360"/>
+      </w:pPr>
+      <w:rPr>
+        <w:rFonts w:ascii="Wingdings" w:hAnsi="Wingdings" w:hint="default"/>
+      </w:rPr>
+    </w:lvl>
+    <w:lvl w:ilvl="3" w:tplc="04060001" w:tentative="1">
+      <w:start w:val="1"/>
+      <w:numFmt w:val="bullet"/>
+      <w:lvlText w:val=""/>
+      <w:lvlJc w:val="left"/>
+      <w:pPr>
+        <w:ind w:left="2880" w:hanging="360"/>
+      </w:pPr>
+      <w:rPr>
+        <w:rFonts w:ascii="Symbol" w:hAnsi="Symbol" w:hint="default"/>
+      </w:rPr>
+    </w:lvl>
+    <w:lvl w:ilvl="4" w:tplc="04060003" w:tentative="1">
+      <w:start w:val="1"/>
+      <w:numFmt w:val="bullet"/>
+      <w:lvlText w:val="o"/>
+      <w:lvlJc w:val="left"/>
+      <w:pPr>
+        <w:ind w:left="3600" w:hanging="360"/>
+      </w:pPr>
+      <w:rPr>
+        <w:rFonts w:ascii="Courier New" w:hAnsi="Courier New" w:cs="Courier New" w:hint="default"/>
+      </w:rPr>
+    </w:lvl>
+    <w:lvl w:ilvl="5" w:tplc="04060005" w:tentative="1">
+      <w:start w:val="1"/>
+      <w:numFmt w:val="bullet"/>
+      <w:lvlText w:val=""/>
+      <w:lvlJc w:val="left"/>
+      <w:pPr>
+        <w:ind w:left="4320" w:hanging="360"/>
+      </w:pPr>
+      <w:rPr>
+        <w:rFonts w:ascii="Wingdings" w:hAnsi="Wingdings" w:hint="default"/>
+      </w:rPr>
+    </w:lvl>
+    <w:lvl w:ilvl="6" w:tplc="04060001" w:tentative="1">
+      <w:start w:val="1"/>
+      <w:numFmt w:val="bullet"/>
+      <w:lvlText w:val=""/>
+      <w:lvlJc w:val="left"/>
+      <w:pPr>
+        <w:ind w:left="5040" w:hanging="360"/>
+      </w:pPr>
+      <w:rPr>
+        <w:rFonts w:ascii="Symbol" w:hAnsi="Symbol" w:hint="default"/>
+      </w:rPr>
+    </w:lvl>
+    <w:lvl w:ilvl="7" w:tplc="04060003" w:tentative="1">
+      <w:start w:val="1"/>
+      <w:numFmt w:val="bullet"/>
+      <w:lvlText w:val="o"/>
+      <w:lvlJc w:val="left"/>
+      <w:pPr>
+        <w:ind w:left="5760" w:hanging="360"/>
+      </w:pPr>
+      <w:rPr>
+        <w:rFonts w:ascii="Courier New" w:hAnsi="Courier New" w:cs="Courier New" w:hint="default"/>
+      </w:rPr>
+    </w:lvl>
+    <w:lvl w:ilvl="8" w:tplc="04060005" w:tentative="1">
+      <w:start w:val="1"/>
+      <w:numFmt w:val="bullet"/>
+      <w:lvlText w:val=""/>
+      <w:lvlJc w:val="left"/>
+      <w:pPr>
+        <w:ind w:left="6480" w:hanging="360"/>
+      </w:pPr>
+      <w:rPr>
+        <w:rFonts w:ascii="Wingdings" w:hAnsi="Wingdings" w:hint="default"/>
+      </w:rPr>
+    </w:lvl>
+  </w:abstractNum>
+  <w:abstractNum w:abstractNumId="12" w15:restartNumberingAfterBreak="0">
     <w:nsid w:val="5FB604FA"/>
     <w:multiLevelType w:val="hybridMultilevel"/>
     <w:tmpl w:val="17B24DD2"/>
@@ -1642,7 +2269,7 @@
       </w:rPr>
     </w:lvl>
   </w:abstractNum>
-  <w:abstractNum w:abstractNumId="9" w15:restartNumberingAfterBreak="0">
+  <w:abstractNum w:abstractNumId="13" w15:restartNumberingAfterBreak="0">
     <w:nsid w:val="5FFD271C"/>
     <w:multiLevelType w:val="hybridMultilevel"/>
     <w:tmpl w:val="09C2D6F8"/>
@@ -1755,7 +2382,7 @@
       </w:rPr>
     </w:lvl>
   </w:abstractNum>
-  <w:abstractNum w:abstractNumId="10" w15:restartNumberingAfterBreak="0">
+  <w:abstractNum w:abstractNumId="14" w15:restartNumberingAfterBreak="0">
     <w:nsid w:val="609F038E"/>
     <w:multiLevelType w:val="hybridMultilevel"/>
     <w:tmpl w:val="F82C7512"/>
@@ -1868,7 +2495,120 @@
       </w:rPr>
     </w:lvl>
   </w:abstractNum>
-  <w:abstractNum w:abstractNumId="11" w15:restartNumberingAfterBreak="0">
+  <w:abstractNum w:abstractNumId="15" w15:restartNumberingAfterBreak="0">
+    <w:nsid w:val="64013800"/>
+    <w:multiLevelType w:val="hybridMultilevel"/>
+    <w:tmpl w:val="0FA0DFA4"/>
+    <w:lvl w:ilvl="0" w:tplc="04060001">
+      <w:start w:val="1"/>
+      <w:numFmt w:val="bullet"/>
+      <w:lvlText w:val=""/>
+      <w:lvlJc w:val="left"/>
+      <w:pPr>
+        <w:ind w:left="720" w:hanging="360"/>
+      </w:pPr>
+      <w:rPr>
+        <w:rFonts w:ascii="Symbol" w:hAnsi="Symbol" w:hint="default"/>
+      </w:rPr>
+    </w:lvl>
+    <w:lvl w:ilvl="1" w:tplc="04060003" w:tentative="1">
+      <w:start w:val="1"/>
+      <w:numFmt w:val="bullet"/>
+      <w:lvlText w:val="o"/>
+      <w:lvlJc w:val="left"/>
+      <w:pPr>
+        <w:ind w:left="1440" w:hanging="360"/>
+      </w:pPr>
+      <w:rPr>
+        <w:rFonts w:ascii="Courier New" w:hAnsi="Courier New" w:cs="Courier New" w:hint="default"/>
+      </w:rPr>
+    </w:lvl>
+    <w:lvl w:ilvl="2" w:tplc="04060005" w:tentative="1">
+      <w:start w:val="1"/>
+      <w:numFmt w:val="bullet"/>
+      <w:lvlText w:val=""/>
+      <w:lvlJc w:val="left"/>
+      <w:pPr>
+        <w:ind w:left="2160" w:hanging="360"/>
+      </w:pPr>
+      <w:rPr>
+        <w:rFonts w:ascii="Wingdings" w:hAnsi="Wingdings" w:hint="default"/>
+      </w:rPr>
+    </w:lvl>
+    <w:lvl w:ilvl="3" w:tplc="04060001" w:tentative="1">
+      <w:start w:val="1"/>
+      <w:numFmt w:val="bullet"/>
+      <w:lvlText w:val=""/>
+      <w:lvlJc w:val="left"/>
+      <w:pPr>
+        <w:ind w:left="2880" w:hanging="360"/>
+      </w:pPr>
+      <w:rPr>
+        <w:rFonts w:ascii="Symbol" w:hAnsi="Symbol" w:hint="default"/>
+      </w:rPr>
+    </w:lvl>
+    <w:lvl w:ilvl="4" w:tplc="04060003" w:tentative="1">
+      <w:start w:val="1"/>
+      <w:numFmt w:val="bullet"/>
+      <w:lvlText w:val="o"/>
+      <w:lvlJc w:val="left"/>
+      <w:pPr>
+        <w:ind w:left="3600" w:hanging="360"/>
+      </w:pPr>
+      <w:rPr>
+        <w:rFonts w:ascii="Courier New" w:hAnsi="Courier New" w:cs="Courier New" w:hint="default"/>
+      </w:rPr>
+    </w:lvl>
+    <w:lvl w:ilvl="5" w:tplc="04060005" w:tentative="1">
+      <w:start w:val="1"/>
+      <w:numFmt w:val="bullet"/>
+      <w:lvlText w:val=""/>
+      <w:lvlJc w:val="left"/>
+      <w:pPr>
+        <w:ind w:left="4320" w:hanging="360"/>
+      </w:pPr>
+      <w:rPr>
+        <w:rFonts w:ascii="Wingdings" w:hAnsi="Wingdings" w:hint="default"/>
+      </w:rPr>
+    </w:lvl>
+    <w:lvl w:ilvl="6" w:tplc="04060001" w:tentative="1">
+      <w:start w:val="1"/>
+      <w:numFmt w:val="bullet"/>
+      <w:lvlText w:val=""/>
+      <w:lvlJc w:val="left"/>
+      <w:pPr>
+        <w:ind w:left="5040" w:hanging="360"/>
+      </w:pPr>
+      <w:rPr>
+        <w:rFonts w:ascii="Symbol" w:hAnsi="Symbol" w:hint="default"/>
+      </w:rPr>
+    </w:lvl>
+    <w:lvl w:ilvl="7" w:tplc="04060003" w:tentative="1">
+      <w:start w:val="1"/>
+      <w:numFmt w:val="bullet"/>
+      <w:lvlText w:val="o"/>
+      <w:lvlJc w:val="left"/>
+      <w:pPr>
+        <w:ind w:left="5760" w:hanging="360"/>
+      </w:pPr>
+      <w:rPr>
+        <w:rFonts w:ascii="Courier New" w:hAnsi="Courier New" w:cs="Courier New" w:hint="default"/>
+      </w:rPr>
+    </w:lvl>
+    <w:lvl w:ilvl="8" w:tplc="04060005" w:tentative="1">
+      <w:start w:val="1"/>
+      <w:numFmt w:val="bullet"/>
+      <w:lvlText w:val=""/>
+      <w:lvlJc w:val="left"/>
+      <w:pPr>
+        <w:ind w:left="6480" w:hanging="360"/>
+      </w:pPr>
+      <w:rPr>
+        <w:rFonts w:ascii="Wingdings" w:hAnsi="Wingdings" w:hint="default"/>
+      </w:rPr>
+    </w:lvl>
+  </w:abstractNum>
+  <w:abstractNum w:abstractNumId="16" w15:restartNumberingAfterBreak="0">
     <w:nsid w:val="70C16972"/>
     <w:multiLevelType w:val="hybridMultilevel"/>
     <w:tmpl w:val="0C0EB7F6"/>
@@ -1981,7 +2721,120 @@
       </w:rPr>
     </w:lvl>
   </w:abstractNum>
-  <w:abstractNum w:abstractNumId="12" w15:restartNumberingAfterBreak="0">
+  <w:abstractNum w:abstractNumId="17" w15:restartNumberingAfterBreak="0">
+    <w:nsid w:val="73ED0A41"/>
+    <w:multiLevelType w:val="hybridMultilevel"/>
+    <w:tmpl w:val="3718E74C"/>
+    <w:lvl w:ilvl="0" w:tplc="0406000D">
+      <w:start w:val="1"/>
+      <w:numFmt w:val="bullet"/>
+      <w:lvlText w:val=""/>
+      <w:lvlJc w:val="left"/>
+      <w:pPr>
+        <w:ind w:left="720" w:hanging="360"/>
+      </w:pPr>
+      <w:rPr>
+        <w:rFonts w:ascii="Wingdings" w:hAnsi="Wingdings" w:hint="default"/>
+      </w:rPr>
+    </w:lvl>
+    <w:lvl w:ilvl="1" w:tplc="04060003" w:tentative="1">
+      <w:start w:val="1"/>
+      <w:numFmt w:val="bullet"/>
+      <w:lvlText w:val="o"/>
+      <w:lvlJc w:val="left"/>
+      <w:pPr>
+        <w:ind w:left="1440" w:hanging="360"/>
+      </w:pPr>
+      <w:rPr>
+        <w:rFonts w:ascii="Courier New" w:hAnsi="Courier New" w:cs="Courier New" w:hint="default"/>
+      </w:rPr>
+    </w:lvl>
+    <w:lvl w:ilvl="2" w:tplc="04060005" w:tentative="1">
+      <w:start w:val="1"/>
+      <w:numFmt w:val="bullet"/>
+      <w:lvlText w:val=""/>
+      <w:lvlJc w:val="left"/>
+      <w:pPr>
+        <w:ind w:left="2160" w:hanging="360"/>
+      </w:pPr>
+      <w:rPr>
+        <w:rFonts w:ascii="Wingdings" w:hAnsi="Wingdings" w:hint="default"/>
+      </w:rPr>
+    </w:lvl>
+    <w:lvl w:ilvl="3" w:tplc="04060001" w:tentative="1">
+      <w:start w:val="1"/>
+      <w:numFmt w:val="bullet"/>
+      <w:lvlText w:val=""/>
+      <w:lvlJc w:val="left"/>
+      <w:pPr>
+        <w:ind w:left="2880" w:hanging="360"/>
+      </w:pPr>
+      <w:rPr>
+        <w:rFonts w:ascii="Symbol" w:hAnsi="Symbol" w:hint="default"/>
+      </w:rPr>
+    </w:lvl>
+    <w:lvl w:ilvl="4" w:tplc="04060003" w:tentative="1">
+      <w:start w:val="1"/>
+      <w:numFmt w:val="bullet"/>
+      <w:lvlText w:val="o"/>
+      <w:lvlJc w:val="left"/>
+      <w:pPr>
+        <w:ind w:left="3600" w:hanging="360"/>
+      </w:pPr>
+      <w:rPr>
+        <w:rFonts w:ascii="Courier New" w:hAnsi="Courier New" w:cs="Courier New" w:hint="default"/>
+      </w:rPr>
+    </w:lvl>
+    <w:lvl w:ilvl="5" w:tplc="04060005" w:tentative="1">
+      <w:start w:val="1"/>
+      <w:numFmt w:val="bullet"/>
+      <w:lvlText w:val=""/>
+      <w:lvlJc w:val="left"/>
+      <w:pPr>
+        <w:ind w:left="4320" w:hanging="360"/>
+      </w:pPr>
+      <w:rPr>
+        <w:rFonts w:ascii="Wingdings" w:hAnsi="Wingdings" w:hint="default"/>
+      </w:rPr>
+    </w:lvl>
+    <w:lvl w:ilvl="6" w:tplc="04060001" w:tentative="1">
+      <w:start w:val="1"/>
+      <w:numFmt w:val="bullet"/>
+      <w:lvlText w:val=""/>
+      <w:lvlJc w:val="left"/>
+      <w:pPr>
+        <w:ind w:left="5040" w:hanging="360"/>
+      </w:pPr>
+      <w:rPr>
+        <w:rFonts w:ascii="Symbol" w:hAnsi="Symbol" w:hint="default"/>
+      </w:rPr>
+    </w:lvl>
+    <w:lvl w:ilvl="7" w:tplc="04060003" w:tentative="1">
+      <w:start w:val="1"/>
+      <w:numFmt w:val="bullet"/>
+      <w:lvlText w:val="o"/>
+      <w:lvlJc w:val="left"/>
+      <w:pPr>
+        <w:ind w:left="5760" w:hanging="360"/>
+      </w:pPr>
+      <w:rPr>
+        <w:rFonts w:ascii="Courier New" w:hAnsi="Courier New" w:cs="Courier New" w:hint="default"/>
+      </w:rPr>
+    </w:lvl>
+    <w:lvl w:ilvl="8" w:tplc="04060005" w:tentative="1">
+      <w:start w:val="1"/>
+      <w:numFmt w:val="bullet"/>
+      <w:lvlText w:val=""/>
+      <w:lvlJc w:val="left"/>
+      <w:pPr>
+        <w:ind w:left="6480" w:hanging="360"/>
+      </w:pPr>
+      <w:rPr>
+        <w:rFonts w:ascii="Wingdings" w:hAnsi="Wingdings" w:hint="default"/>
+      </w:rPr>
+    </w:lvl>
+  </w:abstractNum>
+  <w:abstractNum w:abstractNumId="18" w15:restartNumberingAfterBreak="0">
     <w:nsid w:val="7AF31BF9"/>
     <w:multiLevelType w:val="hybridMultilevel"/>
     <w:tmpl w:val="A3045FBE"/>
@@ -2094,7 +2947,7 @@
       </w:rPr>
     </w:lvl>
   </w:abstractNum>
-  <w:abstractNum w:abstractNumId="13" w15:restartNumberingAfterBreak="0">
+  <w:abstractNum w:abstractNumId="19" w15:restartNumberingAfterBreak="0">
     <w:nsid w:val="7B425ED3"/>
     <w:multiLevelType w:val="hybridMultilevel"/>
     <w:tmpl w:val="3E0A6C22"/>
@@ -2208,46 +3061,64 @@
     </w:lvl>
   </w:abstractNum>
   <w:num w:numId="1">
+    <w:abstractNumId w:val="4"/>
+  </w:num>
+  <w:num w:numId="2">
+    <w:abstractNumId w:val="18"/>
+  </w:num>
+  <w:num w:numId="3">
+    <w:abstractNumId w:val="8"/>
+  </w:num>
+  <w:num w:numId="4">
+    <w:abstractNumId w:val="16"/>
+  </w:num>
+  <w:num w:numId="5">
+    <w:abstractNumId w:val="2"/>
+  </w:num>
+  <w:num w:numId="6">
+    <w:abstractNumId w:val="19"/>
+  </w:num>
+  <w:num w:numId="7">
+    <w:abstractNumId w:val="10"/>
+  </w:num>
+  <w:num w:numId="8">
     <w:abstractNumId w:val="3"/>
   </w:num>
-  <w:num w:numId="2">
-    <w:abstractNumId w:val="12"/>
-  </w:num>
-  <w:num w:numId="3">
+  <w:num w:numId="9">
     <w:abstractNumId w:val="5"/>
   </w:num>
-  <w:num w:numId="4">
-    <w:abstractNumId w:val="11"/>
+  <w:num w:numId="10">
+    <w:abstractNumId w:val="14"/>
   </w:num>
-  <w:num w:numId="5">
-    <w:abstractNumId w:val="1"/>
-  </w:num>
-  <w:num w:numId="6">
+  <w:num w:numId="11">
     <w:abstractNumId w:val="13"/>
   </w:num>
-  <w:num w:numId="7">
-    <w:abstractNumId w:val="7"/>
-  </w:num>
-  <w:num w:numId="8">
-    <w:abstractNumId w:val="2"/>
-  </w:num>
-  <w:num w:numId="9">
-    <w:abstractNumId w:val="4"/>
-  </w:num>
-  <w:num w:numId="10">
-    <w:abstractNumId w:val="10"/>
-  </w:num>
-  <w:num w:numId="11">
+  <w:num w:numId="12">
     <w:abstractNumId w:val="9"/>
-  </w:num>
-  <w:num w:numId="12">
-    <w:abstractNumId w:val="6"/>
   </w:num>
   <w:num w:numId="13">
     <w:abstractNumId w:val="0"/>
   </w:num>
   <w:num w:numId="14">
-    <w:abstractNumId w:val="8"/>
+    <w:abstractNumId w:val="12"/>
+  </w:num>
+  <w:num w:numId="15">
+    <w:abstractNumId w:val="17"/>
+  </w:num>
+  <w:num w:numId="16">
+    <w:abstractNumId w:val="6"/>
+  </w:num>
+  <w:num w:numId="17">
+    <w:abstractNumId w:val="7"/>
+  </w:num>
+  <w:num w:numId="18">
+    <w:abstractNumId w:val="1"/>
+  </w:num>
+  <w:num w:numId="19">
+    <w:abstractNumId w:val="15"/>
+  </w:num>
+  <w:num w:numId="20">
+    <w:abstractNumId w:val="11"/>
   </w:num>
 </w:numbering>
 </file>

</xml_diff>

<commit_message>
wrote some additional todo thingies
</commit_message>
<xml_diff>
--- a/gdds/bigtodolist.docx
+++ b/gdds/bigtodolist.docx
@@ -2,21 +2,552 @@
 <file path=word/document.xml><?xml version="1.0" encoding="utf-8"?>
 <w:document xmlns:wpc="http://schemas.microsoft.com/office/word/2010/wordprocessingCanvas" xmlns:cx="http://schemas.microsoft.com/office/drawing/2014/chartex" xmlns:cx1="http://schemas.microsoft.com/office/drawing/2015/9/8/chartex" xmlns:cx2="http://schemas.microsoft.com/office/drawing/2015/10/21/chartex" xmlns:cx3="http://schemas.microsoft.com/office/drawing/2016/5/9/chartex" xmlns:cx4="http://schemas.microsoft.com/office/drawing/2016/5/10/chartex" xmlns:cx5="http://schemas.microsoft.com/office/drawing/2016/5/11/chartex" xmlns:mc="http://schemas.openxmlformats.org/markup-compatibility/2006" xmlns:o="urn:schemas-microsoft-com:office:office" xmlns:r="http://schemas.openxmlformats.org/officeDocument/2006/relationships" xmlns:m="http://schemas.openxmlformats.org/officeDocument/2006/math" xmlns:v="urn:schemas-microsoft-com:vml" xmlns:wp14="http://schemas.microsoft.com/office/word/2010/wordprocessingDrawing" xmlns:wp="http://schemas.openxmlformats.org/drawingml/2006/wordprocessingDrawing" xmlns:w10="urn:schemas-microsoft-com:office:word" xmlns:w="http://schemas.openxmlformats.org/wordprocessingml/2006/main" xmlns:w14="http://schemas.microsoft.com/office/word/2010/wordml" xmlns:w15="http://schemas.microsoft.com/office/word/2012/wordml" xmlns:w16se="http://schemas.microsoft.com/office/word/2015/wordml/symex" xmlns:wpg="http://schemas.microsoft.com/office/word/2010/wordprocessingGroup" xmlns:wpi="http://schemas.microsoft.com/office/word/2010/wordprocessingInk" xmlns:wne="http://schemas.microsoft.com/office/word/2006/wordml" xmlns:wps="http://schemas.microsoft.com/office/word/2010/wordprocessingShape" mc:Ignorable="w14 w15 w16se wp14">
   <w:body>
-    <w:p>
-      <w:pPr>
-        <w:contextualSpacing/>
-        <w:rPr>
+    <w:sdt>
+      <w:sdtPr>
+        <w:id w:val="-800380667"/>
+        <w:docPartObj>
+          <w:docPartGallery w:val="Table of Contents"/>
+          <w:docPartUnique/>
+        </w:docPartObj>
+      </w:sdtPr>
+      <w:sdtEndPr>
+        <w:rPr>
+          <w:rFonts w:asciiTheme="minorHAnsi" w:eastAsiaTheme="minorHAnsi" w:hAnsiTheme="minorHAnsi" w:cstheme="minorBidi"/>
           <w:b/>
-          <w:lang w:val="en-US"/>
-        </w:rPr>
-      </w:pPr>
-      <w:r>
-        <w:rPr>
-          <w:b/>
+          <w:bCs/>
+          <w:color w:val="auto"/>
+          <w:sz w:val="22"/>
+          <w:szCs w:val="22"/>
+          <w:lang w:eastAsia="en-US"/>
+        </w:rPr>
+      </w:sdtEndPr>
+      <w:sdtContent>
+        <w:p>
+          <w:pPr>
+            <w:pStyle w:val="Overskrift"/>
+          </w:pPr>
+          <w:r>
+            <w:t>Indhold</w:t>
+          </w:r>
+        </w:p>
+        <w:p>
+          <w:pPr>
+            <w:pStyle w:val="Indholdsfortegnelse3"/>
+            <w:tabs>
+              <w:tab w:val="right" w:leader="dot" w:pos="9628"/>
+            </w:tabs>
+            <w:rPr>
+              <w:noProof/>
+            </w:rPr>
+          </w:pPr>
+          <w:r>
+            <w:fldChar w:fldCharType="begin"/>
+          </w:r>
+          <w:r>
+            <w:instrText xml:space="preserve"> TOC \o "1-3" \h \z \u </w:instrText>
+          </w:r>
+          <w:r>
+            <w:fldChar w:fldCharType="separate"/>
+          </w:r>
+          <w:hyperlink w:anchor="_Toc470761580" w:history="1">
+            <w:r>
+              <w:rPr>
+                <w:rStyle w:val="Hyperlink"/>
+                <w:noProof/>
+                <w:lang w:val="en-US"/>
+              </w:rPr>
+              <w:t>20-12-2016</w:t>
+            </w:r>
+            <w:r>
+              <w:rPr>
+                <w:noProof/>
+                <w:webHidden/>
+              </w:rPr>
+              <w:tab/>
+            </w:r>
+            <w:r>
+              <w:rPr>
+                <w:noProof/>
+                <w:webHidden/>
+              </w:rPr>
+              <w:fldChar w:fldCharType="begin"/>
+            </w:r>
+            <w:r>
+              <w:rPr>
+                <w:noProof/>
+                <w:webHidden/>
+              </w:rPr>
+              <w:instrText xml:space="preserve"> PAGEREF _Toc470761580 \h </w:instrText>
+            </w:r>
+            <w:r>
+              <w:rPr>
+                <w:noProof/>
+                <w:webHidden/>
+              </w:rPr>
+            </w:r>
+            <w:r>
+              <w:rPr>
+                <w:noProof/>
+                <w:webHidden/>
+              </w:rPr>
+              <w:fldChar w:fldCharType="separate"/>
+            </w:r>
+            <w:r>
+              <w:rPr>
+                <w:noProof/>
+                <w:webHidden/>
+              </w:rPr>
+              <w:t>1</w:t>
+            </w:r>
+            <w:r>
+              <w:rPr>
+                <w:noProof/>
+                <w:webHidden/>
+              </w:rPr>
+              <w:fldChar w:fldCharType="end"/>
+            </w:r>
+          </w:hyperlink>
+        </w:p>
+        <w:p>
+          <w:pPr>
+            <w:pStyle w:val="Indholdsfortegnelse3"/>
+            <w:tabs>
+              <w:tab w:val="right" w:leader="dot" w:pos="9628"/>
+            </w:tabs>
+            <w:rPr>
+              <w:noProof/>
+            </w:rPr>
+          </w:pPr>
+          <w:hyperlink w:anchor="_Toc470761581" w:history="1">
+            <w:r>
+              <w:rPr>
+                <w:rStyle w:val="Hyperlink"/>
+                <w:noProof/>
+                <w:lang w:val="en-US"/>
+              </w:rPr>
+              <w:t>21-12-2016</w:t>
+            </w:r>
+            <w:r>
+              <w:rPr>
+                <w:noProof/>
+                <w:webHidden/>
+              </w:rPr>
+              <w:tab/>
+            </w:r>
+            <w:r>
+              <w:rPr>
+                <w:noProof/>
+                <w:webHidden/>
+              </w:rPr>
+              <w:fldChar w:fldCharType="begin"/>
+            </w:r>
+            <w:r>
+              <w:rPr>
+                <w:noProof/>
+                <w:webHidden/>
+              </w:rPr>
+              <w:instrText xml:space="preserve"> PAGEREF _Toc470761581 \h </w:instrText>
+            </w:r>
+            <w:r>
+              <w:rPr>
+                <w:noProof/>
+                <w:webHidden/>
+              </w:rPr>
+            </w:r>
+            <w:r>
+              <w:rPr>
+                <w:noProof/>
+                <w:webHidden/>
+              </w:rPr>
+              <w:fldChar w:fldCharType="separate"/>
+            </w:r>
+            <w:r>
+              <w:rPr>
+                <w:noProof/>
+                <w:webHidden/>
+              </w:rPr>
+              <w:t>1</w:t>
+            </w:r>
+            <w:r>
+              <w:rPr>
+                <w:noProof/>
+                <w:webHidden/>
+              </w:rPr>
+              <w:fldChar w:fldCharType="end"/>
+            </w:r>
+          </w:hyperlink>
+        </w:p>
+        <w:p>
+          <w:pPr>
+            <w:pStyle w:val="Indholdsfortegnelse3"/>
+            <w:tabs>
+              <w:tab w:val="right" w:leader="dot" w:pos="9628"/>
+            </w:tabs>
+            <w:rPr>
+              <w:noProof/>
+            </w:rPr>
+          </w:pPr>
+          <w:hyperlink w:anchor="_Toc470761582" w:history="1">
+            <w:r>
+              <w:rPr>
+                <w:rStyle w:val="Hyperlink"/>
+                <w:noProof/>
+                <w:lang w:val="en-US"/>
+              </w:rPr>
+              <w:t>22-12-2016</w:t>
+            </w:r>
+            <w:r>
+              <w:rPr>
+                <w:noProof/>
+                <w:webHidden/>
+              </w:rPr>
+              <w:tab/>
+            </w:r>
+            <w:r>
+              <w:rPr>
+                <w:noProof/>
+                <w:webHidden/>
+              </w:rPr>
+              <w:fldChar w:fldCharType="begin"/>
+            </w:r>
+            <w:r>
+              <w:rPr>
+                <w:noProof/>
+                <w:webHidden/>
+              </w:rPr>
+              <w:instrText xml:space="preserve"> PAGEREF _Toc470761582 \h </w:instrText>
+            </w:r>
+            <w:r>
+              <w:rPr>
+                <w:noProof/>
+                <w:webHidden/>
+              </w:rPr>
+            </w:r>
+            <w:r>
+              <w:rPr>
+                <w:noProof/>
+                <w:webHidden/>
+              </w:rPr>
+              <w:fldChar w:fldCharType="separate"/>
+            </w:r>
+            <w:r>
+              <w:rPr>
+                <w:noProof/>
+                <w:webHidden/>
+              </w:rPr>
+              <w:t>1</w:t>
+            </w:r>
+            <w:r>
+              <w:rPr>
+                <w:noProof/>
+                <w:webHidden/>
+              </w:rPr>
+              <w:fldChar w:fldCharType="end"/>
+            </w:r>
+          </w:hyperlink>
+        </w:p>
+        <w:p>
+          <w:pPr>
+            <w:pStyle w:val="Indholdsfortegnelse3"/>
+            <w:tabs>
+              <w:tab w:val="right" w:leader="dot" w:pos="9628"/>
+            </w:tabs>
+            <w:rPr>
+              <w:noProof/>
+            </w:rPr>
+          </w:pPr>
+          <w:hyperlink w:anchor="_Toc470761583" w:history="1">
+            <w:r>
+              <w:rPr>
+                <w:rStyle w:val="Hyperlink"/>
+                <w:noProof/>
+                <w:lang w:val="en-US"/>
+              </w:rPr>
+              <w:t>24-12-2016</w:t>
+            </w:r>
+            <w:r>
+              <w:rPr>
+                <w:noProof/>
+                <w:webHidden/>
+              </w:rPr>
+              <w:tab/>
+            </w:r>
+            <w:r>
+              <w:rPr>
+                <w:noProof/>
+                <w:webHidden/>
+              </w:rPr>
+              <w:fldChar w:fldCharType="begin"/>
+            </w:r>
+            <w:r>
+              <w:rPr>
+                <w:noProof/>
+                <w:webHidden/>
+              </w:rPr>
+              <w:instrText xml:space="preserve"> PAGEREF _Toc470761583 \h </w:instrText>
+            </w:r>
+            <w:r>
+              <w:rPr>
+                <w:noProof/>
+                <w:webHidden/>
+              </w:rPr>
+            </w:r>
+            <w:r>
+              <w:rPr>
+                <w:noProof/>
+                <w:webHidden/>
+              </w:rPr>
+              <w:fldChar w:fldCharType="separate"/>
+            </w:r>
+            <w:r>
+              <w:rPr>
+                <w:noProof/>
+                <w:webHidden/>
+              </w:rPr>
+              <w:t>1</w:t>
+            </w:r>
+            <w:r>
+              <w:rPr>
+                <w:noProof/>
+                <w:webHidden/>
+              </w:rPr>
+              <w:fldChar w:fldCharType="end"/>
+            </w:r>
+          </w:hyperlink>
+        </w:p>
+        <w:p>
+          <w:pPr>
+            <w:pStyle w:val="Indholdsfortegnelse3"/>
+            <w:tabs>
+              <w:tab w:val="right" w:leader="dot" w:pos="9628"/>
+            </w:tabs>
+            <w:rPr>
+              <w:noProof/>
+            </w:rPr>
+          </w:pPr>
+          <w:hyperlink w:anchor="_Toc470761584" w:history="1">
+            <w:r>
+              <w:rPr>
+                <w:rStyle w:val="Hyperlink"/>
+                <w:noProof/>
+                <w:lang w:val="en-US"/>
+              </w:rPr>
+              <w:t>26-12-2016</w:t>
+            </w:r>
+            <w:r>
+              <w:rPr>
+                <w:noProof/>
+                <w:webHidden/>
+              </w:rPr>
+              <w:tab/>
+            </w:r>
+            <w:r>
+              <w:rPr>
+                <w:noProof/>
+                <w:webHidden/>
+              </w:rPr>
+              <w:fldChar w:fldCharType="begin"/>
+            </w:r>
+            <w:r>
+              <w:rPr>
+                <w:noProof/>
+                <w:webHidden/>
+              </w:rPr>
+              <w:instrText xml:space="preserve"> PAGEREF _Toc470761584 \h </w:instrText>
+            </w:r>
+            <w:r>
+              <w:rPr>
+                <w:noProof/>
+                <w:webHidden/>
+              </w:rPr>
+            </w:r>
+            <w:r>
+              <w:rPr>
+                <w:noProof/>
+                <w:webHidden/>
+              </w:rPr>
+              <w:fldChar w:fldCharType="separate"/>
+            </w:r>
+            <w:r>
+              <w:rPr>
+                <w:noProof/>
+                <w:webHidden/>
+              </w:rPr>
+              <w:t>1</w:t>
+            </w:r>
+            <w:r>
+              <w:rPr>
+                <w:noProof/>
+                <w:webHidden/>
+              </w:rPr>
+              <w:fldChar w:fldCharType="end"/>
+            </w:r>
+          </w:hyperlink>
+        </w:p>
+        <w:p>
+          <w:pPr>
+            <w:pStyle w:val="Indholdsfortegnelse3"/>
+            <w:tabs>
+              <w:tab w:val="right" w:leader="dot" w:pos="9628"/>
+            </w:tabs>
+            <w:rPr>
+              <w:noProof/>
+            </w:rPr>
+          </w:pPr>
+          <w:hyperlink w:anchor="_Toc470761585" w:history="1">
+            <w:r>
+              <w:rPr>
+                <w:rStyle w:val="Hyperlink"/>
+                <w:noProof/>
+                <w:lang w:val="en-US"/>
+              </w:rPr>
+              <w:t>28-12-2016</w:t>
+            </w:r>
+            <w:r>
+              <w:rPr>
+                <w:noProof/>
+                <w:webHidden/>
+              </w:rPr>
+              <w:tab/>
+            </w:r>
+            <w:r>
+              <w:rPr>
+                <w:noProof/>
+                <w:webHidden/>
+              </w:rPr>
+              <w:fldChar w:fldCharType="begin"/>
+            </w:r>
+            <w:r>
+              <w:rPr>
+                <w:noProof/>
+                <w:webHidden/>
+              </w:rPr>
+              <w:instrText xml:space="preserve"> PAGEREF _Toc470761585 \h </w:instrText>
+            </w:r>
+            <w:r>
+              <w:rPr>
+                <w:noProof/>
+                <w:webHidden/>
+              </w:rPr>
+            </w:r>
+            <w:r>
+              <w:rPr>
+                <w:noProof/>
+                <w:webHidden/>
+              </w:rPr>
+              <w:fldChar w:fldCharType="separate"/>
+            </w:r>
+            <w:r>
+              <w:rPr>
+                <w:noProof/>
+                <w:webHidden/>
+              </w:rPr>
+              <w:t>2</w:t>
+            </w:r>
+            <w:r>
+              <w:rPr>
+                <w:noProof/>
+                <w:webHidden/>
+              </w:rPr>
+              <w:fldChar w:fldCharType="end"/>
+            </w:r>
+          </w:hyperlink>
+        </w:p>
+        <w:p>
+          <w:pPr>
+            <w:pStyle w:val="Indholdsfortegnelse3"/>
+            <w:tabs>
+              <w:tab w:val="right" w:leader="dot" w:pos="9628"/>
+            </w:tabs>
+            <w:rPr>
+              <w:noProof/>
+            </w:rPr>
+          </w:pPr>
+          <w:hyperlink w:anchor="_Toc470761586" w:history="1">
+            <w:r>
+              <w:rPr>
+                <w:rStyle w:val="Hyperlink"/>
+                <w:noProof/>
+                <w:lang w:val="en-US"/>
+              </w:rPr>
+              <w:t>29-12-2016</w:t>
+            </w:r>
+            <w:r>
+              <w:rPr>
+                <w:noProof/>
+                <w:webHidden/>
+              </w:rPr>
+              <w:tab/>
+            </w:r>
+            <w:r>
+              <w:rPr>
+                <w:noProof/>
+                <w:webHidden/>
+              </w:rPr>
+              <w:fldChar w:fldCharType="begin"/>
+            </w:r>
+            <w:r>
+              <w:rPr>
+                <w:noProof/>
+                <w:webHidden/>
+              </w:rPr>
+              <w:instrText xml:space="preserve"> PAGEREF _Toc470761586 \h </w:instrText>
+            </w:r>
+            <w:r>
+              <w:rPr>
+                <w:noProof/>
+                <w:webHidden/>
+              </w:rPr>
+            </w:r>
+            <w:r>
+              <w:rPr>
+                <w:noProof/>
+                <w:webHidden/>
+              </w:rPr>
+              <w:fldChar w:fldCharType="separate"/>
+            </w:r>
+            <w:r>
+              <w:rPr>
+                <w:noProof/>
+                <w:webHidden/>
+              </w:rPr>
+              <w:t>2</w:t>
+            </w:r>
+            <w:r>
+              <w:rPr>
+                <w:noProof/>
+                <w:webHidden/>
+              </w:rPr>
+              <w:fldChar w:fldCharType="end"/>
+            </w:r>
+          </w:hyperlink>
+        </w:p>
+        <w:p>
+          <w:r>
+            <w:rPr>
+              <w:b/>
+              <w:bCs/>
+            </w:rPr>
+            <w:fldChar w:fldCharType="end"/>
+          </w:r>
+        </w:p>
+      </w:sdtContent>
+    </w:sdt>
+    <w:p>
+      <w:pPr>
+        <w:pStyle w:val="Overskrift3"/>
+        <w:rPr>
+          <w:lang w:val="en-US"/>
+        </w:rPr>
+      </w:pPr>
+      <w:bookmarkStart w:id="0" w:name="_Toc470761580"/>
+      <w:r>
+        <w:rPr>
           <w:lang w:val="en-US"/>
         </w:rPr>
         <w:t>20-12-2016</w:t>
       </w:r>
+      <w:bookmarkEnd w:id="0"/>
     </w:p>
     <w:p>
       <w:pPr>
@@ -281,19 +812,19 @@
     </w:p>
     <w:p>
       <w:pPr>
-        <w:contextualSpacing/>
-        <w:rPr>
-          <w:b/>
-          <w:lang w:val="en-US"/>
-        </w:rPr>
-      </w:pPr>
-      <w:r>
-        <w:rPr>
-          <w:b/>
+        <w:pStyle w:val="Overskrift3"/>
+        <w:rPr>
+          <w:lang w:val="en-US"/>
+        </w:rPr>
+      </w:pPr>
+      <w:bookmarkStart w:id="1" w:name="_Toc470761581"/>
+      <w:r>
+        <w:rPr>
           <w:lang w:val="en-US"/>
         </w:rPr>
         <w:t>21-12-2016</w:t>
       </w:r>
+      <w:bookmarkEnd w:id="1"/>
     </w:p>
     <w:p>
       <w:pPr>
@@ -341,19 +872,19 @@
     </w:p>
     <w:p>
       <w:pPr>
-        <w:contextualSpacing/>
-        <w:rPr>
-          <w:b/>
-          <w:lang w:val="en-US"/>
-        </w:rPr>
-      </w:pPr>
-      <w:r>
-        <w:rPr>
-          <w:b/>
+        <w:pStyle w:val="Overskrift3"/>
+        <w:rPr>
+          <w:lang w:val="en-US"/>
+        </w:rPr>
+      </w:pPr>
+      <w:bookmarkStart w:id="2" w:name="_Toc470761582"/>
+      <w:r>
+        <w:rPr>
           <w:lang w:val="en-US"/>
         </w:rPr>
         <w:t>22-12-2016</w:t>
       </w:r>
+      <w:bookmarkEnd w:id="2"/>
     </w:p>
     <w:p>
       <w:pPr>
@@ -400,16 +931,19 @@
     </w:p>
     <w:p>
       <w:pPr>
-        <w:rPr>
-          <w:lang w:val="en-US"/>
-        </w:rPr>
-      </w:pPr>
+        <w:pStyle w:val="Overskrift3"/>
+        <w:rPr>
+          <w:lang w:val="en-US"/>
+        </w:rPr>
+      </w:pPr>
+      <w:bookmarkStart w:id="3" w:name="_Toc470761583"/>
       <w:r>
         <w:rPr>
           <w:lang w:val="en-US"/>
         </w:rPr>
         <w:t>24-12-2016</w:t>
       </w:r>
+      <w:bookmarkEnd w:id="3"/>
     </w:p>
     <w:p>
       <w:pPr>
@@ -431,11 +965,12 @@
     </w:p>
     <w:p>
       <w:pPr>
-        <w:contextualSpacing/>
-        <w:rPr>
-          <w:lang w:val="en-US"/>
-        </w:rPr>
-      </w:pPr>
+        <w:pStyle w:val="Overskrift3"/>
+        <w:rPr>
+          <w:lang w:val="en-US"/>
+        </w:rPr>
+      </w:pPr>
+      <w:bookmarkStart w:id="4" w:name="_Toc470761584"/>
       <w:r>
         <w:rPr>
           <w:lang w:val="en-US"/>
@@ -448,6 +983,7 @@
         </w:rPr>
         <w:t>-12-2016</w:t>
       </w:r>
+      <w:bookmarkEnd w:id="4"/>
     </w:p>
     <w:p>
       <w:pPr>
@@ -518,6 +1054,7 @@
         <w:rPr>
           <w:lang w:val="en-US"/>
         </w:rPr>
+        <w:lastRenderedPageBreak/>
         <w:t>Add door mechanic</w:t>
       </w:r>
     </w:p>
@@ -641,17 +1178,19 @@
     </w:p>
     <w:p>
       <w:pPr>
-        <w:rPr>
-          <w:lang w:val="en-US"/>
-        </w:rPr>
-      </w:pPr>
-      <w:r>
-        <w:rPr>
-          <w:lang w:val="en-US"/>
-        </w:rPr>
-        <w:lastRenderedPageBreak/>
+        <w:pStyle w:val="Overskrift3"/>
+        <w:rPr>
+          <w:lang w:val="en-US"/>
+        </w:rPr>
+      </w:pPr>
+      <w:bookmarkStart w:id="5" w:name="_Toc470761585"/>
+      <w:r>
+        <w:rPr>
+          <w:lang w:val="en-US"/>
+        </w:rPr>
         <w:t>28-12-2016</w:t>
       </w:r>
+      <w:bookmarkEnd w:id="5"/>
     </w:p>
     <w:p>
       <w:pPr>
@@ -778,15 +1317,151 @@
         </w:rPr>
         <w:t>TODO: make moving platform move back up again</w:t>
       </w:r>
-      <w:bookmarkStart w:id="0" w:name="_GoBack"/>
-      <w:bookmarkEnd w:id="0"/>
-    </w:p>
-    <w:p>
-      <w:pPr>
-        <w:rPr>
-          <w:lang w:val="en-US"/>
-        </w:rPr>
-      </w:pPr>
+    </w:p>
+    <w:p>
+      <w:pPr>
+        <w:rPr>
+          <w:lang w:val="en-US"/>
+        </w:rPr>
+      </w:pPr>
+    </w:p>
+    <w:p>
+      <w:pPr>
+        <w:pStyle w:val="Overskrift3"/>
+        <w:rPr>
+          <w:lang w:val="en-US"/>
+        </w:rPr>
+      </w:pPr>
+      <w:bookmarkStart w:id="6" w:name="_Toc470761586"/>
+      <w:r>
+        <w:rPr>
+          <w:lang w:val="en-US"/>
+        </w:rPr>
+        <w:t>29-12-2016</w:t>
+      </w:r>
+      <w:bookmarkEnd w:id="6"/>
+    </w:p>
+    <w:p>
+      <w:pPr>
+        <w:pStyle w:val="Listeafsnit"/>
+        <w:numPr>
+          <w:ilvl w:val="0"/>
+          <w:numId w:val="21"/>
+        </w:numPr>
+        <w:rPr>
+          <w:lang w:val="en-US"/>
+        </w:rPr>
+      </w:pPr>
+      <w:r>
+        <w:rPr>
+          <w:lang w:val="en-US"/>
+        </w:rPr>
+        <w:t>Moving platforms (save that for later)</w:t>
+      </w:r>
+    </w:p>
+    <w:p>
+      <w:pPr>
+        <w:pStyle w:val="Listeafsnit"/>
+        <w:numPr>
+          <w:ilvl w:val="0"/>
+          <w:numId w:val="21"/>
+        </w:numPr>
+        <w:rPr>
+          <w:lang w:val="en-US"/>
+        </w:rPr>
+      </w:pPr>
+      <w:r>
+        <w:rPr>
+          <w:lang w:val="en-US"/>
+        </w:rPr>
+        <w:t>Make first boss room scene</w:t>
+      </w:r>
+    </w:p>
+    <w:p>
+      <w:pPr>
+        <w:pStyle w:val="Listeafsnit"/>
+        <w:numPr>
+          <w:ilvl w:val="1"/>
+          <w:numId w:val="21"/>
+        </w:numPr>
+        <w:rPr>
+          <w:lang w:val="en-US"/>
+        </w:rPr>
+      </w:pPr>
+      <w:r>
+        <w:rPr>
+          <w:lang w:val="en-US"/>
+        </w:rPr>
+        <w:t>Pull sword up animation</w:t>
+      </w:r>
+    </w:p>
+    <w:p>
+      <w:pPr>
+        <w:pStyle w:val="Listeafsnit"/>
+        <w:numPr>
+          <w:ilvl w:val="1"/>
+          <w:numId w:val="21"/>
+        </w:numPr>
+        <w:rPr>
+          <w:lang w:val="en-US"/>
+        </w:rPr>
+      </w:pPr>
+      <w:r>
+        <w:rPr>
+          <w:lang w:val="en-US"/>
+        </w:rPr>
+        <w:t>Rocks they fall on player</w:t>
+      </w:r>
+    </w:p>
+    <w:p>
+      <w:pPr>
+        <w:pStyle w:val="Listeafsnit"/>
+        <w:numPr>
+          <w:ilvl w:val="1"/>
+          <w:numId w:val="21"/>
+        </w:numPr>
+        <w:rPr>
+          <w:lang w:val="en-US"/>
+        </w:rPr>
+      </w:pPr>
+      <w:r>
+        <w:rPr>
+          <w:lang w:val="en-US"/>
+        </w:rPr>
+        <w:t>Player wakes up at start</w:t>
+      </w:r>
+    </w:p>
+    <w:p>
+      <w:pPr>
+        <w:pStyle w:val="Listeafsnit"/>
+        <w:numPr>
+          <w:ilvl w:val="0"/>
+          <w:numId w:val="21"/>
+        </w:numPr>
+        <w:rPr>
+          <w:lang w:val="en-US"/>
+        </w:rPr>
+      </w:pPr>
+      <w:r>
+        <w:rPr>
+          <w:lang w:val="en-US"/>
+        </w:rPr>
+        <w:t>Design more of the forest level</w:t>
+      </w:r>
+    </w:p>
+    <w:p>
+      <w:pPr>
+        <w:pStyle w:val="Listeafsnit"/>
+        <w:numPr>
+          <w:ilvl w:val="0"/>
+          <w:numId w:val="21"/>
+        </w:numPr>
+        <w:rPr>
+          <w:lang w:val="en-US"/>
+        </w:rPr>
+      </w:pPr>
+      <w:bookmarkStart w:id="7" w:name="_GoBack"/>
+      <w:bookmarkEnd w:id="7"/>
     </w:p>
     <w:sectPr>
       <w:pgSz w:w="11906" w:h="16838"/>
@@ -1140,6 +1815,119 @@
     </w:lvl>
   </w:abstractNum>
   <w:abstractNum w:abstractNumId="3" w15:restartNumberingAfterBreak="0">
+    <w:nsid w:val="20576419"/>
+    <w:multiLevelType w:val="hybridMultilevel"/>
+    <w:tmpl w:val="A7AE37D2"/>
+    <w:lvl w:ilvl="0" w:tplc="04060001">
+      <w:start w:val="1"/>
+      <w:numFmt w:val="bullet"/>
+      <w:lvlText w:val=""/>
+      <w:lvlJc w:val="left"/>
+      <w:pPr>
+        <w:ind w:left="720" w:hanging="360"/>
+      </w:pPr>
+      <w:rPr>
+        <w:rFonts w:ascii="Symbol" w:hAnsi="Symbol" w:hint="default"/>
+      </w:rPr>
+    </w:lvl>
+    <w:lvl w:ilvl="1" w:tplc="04060003">
+      <w:start w:val="1"/>
+      <w:numFmt w:val="bullet"/>
+      <w:lvlText w:val="o"/>
+      <w:lvlJc w:val="left"/>
+      <w:pPr>
+        <w:ind w:left="1440" w:hanging="360"/>
+      </w:pPr>
+      <w:rPr>
+        <w:rFonts w:ascii="Courier New" w:hAnsi="Courier New" w:cs="Courier New" w:hint="default"/>
+      </w:rPr>
+    </w:lvl>
+    <w:lvl w:ilvl="2" w:tplc="04060005" w:tentative="1">
+      <w:start w:val="1"/>
+      <w:numFmt w:val="bullet"/>
+      <w:lvlText w:val=""/>
+      <w:lvlJc w:val="left"/>
+      <w:pPr>
+        <w:ind w:left="2160" w:hanging="360"/>
+      </w:pPr>
+      <w:rPr>
+        <w:rFonts w:ascii="Wingdings" w:hAnsi="Wingdings" w:hint="default"/>
+      </w:rPr>
+    </w:lvl>
+    <w:lvl w:ilvl="3" w:tplc="04060001" w:tentative="1">
+      <w:start w:val="1"/>
+      <w:numFmt w:val="bullet"/>
+      <w:lvlText w:val=""/>
+      <w:lvlJc w:val="left"/>
+      <w:pPr>
+        <w:ind w:left="2880" w:hanging="360"/>
+      </w:pPr>
+      <w:rPr>
+        <w:rFonts w:ascii="Symbol" w:hAnsi="Symbol" w:hint="default"/>
+      </w:rPr>
+    </w:lvl>
+    <w:lvl w:ilvl="4" w:tplc="04060003" w:tentative="1">
+      <w:start w:val="1"/>
+      <w:numFmt w:val="bullet"/>
+      <w:lvlText w:val="o"/>
+      <w:lvlJc w:val="left"/>
+      <w:pPr>
+        <w:ind w:left="3600" w:hanging="360"/>
+      </w:pPr>
+      <w:rPr>
+        <w:rFonts w:ascii="Courier New" w:hAnsi="Courier New" w:cs="Courier New" w:hint="default"/>
+      </w:rPr>
+    </w:lvl>
+    <w:lvl w:ilvl="5" w:tplc="04060005" w:tentative="1">
+      <w:start w:val="1"/>
+      <w:numFmt w:val="bullet"/>
+      <w:lvlText w:val=""/>
+      <w:lvlJc w:val="left"/>
+      <w:pPr>
+        <w:ind w:left="4320" w:hanging="360"/>
+      </w:pPr>
+      <w:rPr>
+        <w:rFonts w:ascii="Wingdings" w:hAnsi="Wingdings" w:hint="default"/>
+      </w:rPr>
+    </w:lvl>
+    <w:lvl w:ilvl="6" w:tplc="04060001" w:tentative="1">
+      <w:start w:val="1"/>
+      <w:numFmt w:val="bullet"/>
+      <w:lvlText w:val=""/>
+      <w:lvlJc w:val="left"/>
+      <w:pPr>
+        <w:ind w:left="5040" w:hanging="360"/>
+      </w:pPr>
+      <w:rPr>
+        <w:rFonts w:ascii="Symbol" w:hAnsi="Symbol" w:hint="default"/>
+      </w:rPr>
+    </w:lvl>
+    <w:lvl w:ilvl="7" w:tplc="04060003" w:tentative="1">
+      <w:start w:val="1"/>
+      <w:numFmt w:val="bullet"/>
+      <w:lvlText w:val="o"/>
+      <w:lvlJc w:val="left"/>
+      <w:pPr>
+        <w:ind w:left="5760" w:hanging="360"/>
+      </w:pPr>
+      <w:rPr>
+        <w:rFonts w:ascii="Courier New" w:hAnsi="Courier New" w:cs="Courier New" w:hint="default"/>
+      </w:rPr>
+    </w:lvl>
+    <w:lvl w:ilvl="8" w:tplc="04060005" w:tentative="1">
+      <w:start w:val="1"/>
+      <w:numFmt w:val="bullet"/>
+      <w:lvlText w:val=""/>
+      <w:lvlJc w:val="left"/>
+      <w:pPr>
+        <w:ind w:left="6480" w:hanging="360"/>
+      </w:pPr>
+      <w:rPr>
+        <w:rFonts w:ascii="Wingdings" w:hAnsi="Wingdings" w:hint="default"/>
+      </w:rPr>
+    </w:lvl>
+  </w:abstractNum>
+  <w:abstractNum w:abstractNumId="4" w15:restartNumberingAfterBreak="0">
     <w:nsid w:val="26A70D7E"/>
     <w:multiLevelType w:val="hybridMultilevel"/>
     <w:tmpl w:val="81D8D762"/>
@@ -1252,7 +2040,7 @@
       </w:rPr>
     </w:lvl>
   </w:abstractNum>
-  <w:abstractNum w:abstractNumId="4" w15:restartNumberingAfterBreak="0">
+  <w:abstractNum w:abstractNumId="5" w15:restartNumberingAfterBreak="0">
     <w:nsid w:val="2FDB1D3B"/>
     <w:multiLevelType w:val="hybridMultilevel"/>
     <w:tmpl w:val="376C8220"/>
@@ -1365,7 +2153,7 @@
       </w:rPr>
     </w:lvl>
   </w:abstractNum>
-  <w:abstractNum w:abstractNumId="5" w15:restartNumberingAfterBreak="0">
+  <w:abstractNum w:abstractNumId="6" w15:restartNumberingAfterBreak="0">
     <w:nsid w:val="303F0FEA"/>
     <w:multiLevelType w:val="hybridMultilevel"/>
     <w:tmpl w:val="81E0DBFA"/>
@@ -1478,7 +2266,7 @@
       </w:rPr>
     </w:lvl>
   </w:abstractNum>
-  <w:abstractNum w:abstractNumId="6" w15:restartNumberingAfterBreak="0">
+  <w:abstractNum w:abstractNumId="7" w15:restartNumberingAfterBreak="0">
     <w:nsid w:val="3BD76E3E"/>
     <w:multiLevelType w:val="hybridMultilevel"/>
     <w:tmpl w:val="41DC23F6"/>
@@ -1591,7 +2379,7 @@
       </w:rPr>
     </w:lvl>
   </w:abstractNum>
-  <w:abstractNum w:abstractNumId="7" w15:restartNumberingAfterBreak="0">
+  <w:abstractNum w:abstractNumId="8" w15:restartNumberingAfterBreak="0">
     <w:nsid w:val="42951AD5"/>
     <w:multiLevelType w:val="hybridMultilevel"/>
     <w:tmpl w:val="3BF2FFD0"/>
@@ -1704,7 +2492,7 @@
       </w:rPr>
     </w:lvl>
   </w:abstractNum>
-  <w:abstractNum w:abstractNumId="8" w15:restartNumberingAfterBreak="0">
+  <w:abstractNum w:abstractNumId="9" w15:restartNumberingAfterBreak="0">
     <w:nsid w:val="497F6294"/>
     <w:multiLevelType w:val="hybridMultilevel"/>
     <w:tmpl w:val="1564E7CE"/>
@@ -1817,7 +2605,7 @@
       </w:rPr>
     </w:lvl>
   </w:abstractNum>
-  <w:abstractNum w:abstractNumId="9" w15:restartNumberingAfterBreak="0">
+  <w:abstractNum w:abstractNumId="10" w15:restartNumberingAfterBreak="0">
     <w:nsid w:val="4E8E7312"/>
     <w:multiLevelType w:val="hybridMultilevel"/>
     <w:tmpl w:val="81343B7C"/>
@@ -1930,7 +2718,7 @@
       </w:rPr>
     </w:lvl>
   </w:abstractNum>
-  <w:abstractNum w:abstractNumId="10" w15:restartNumberingAfterBreak="0">
+  <w:abstractNum w:abstractNumId="11" w15:restartNumberingAfterBreak="0">
     <w:nsid w:val="4F606A37"/>
     <w:multiLevelType w:val="hybridMultilevel"/>
     <w:tmpl w:val="05EA479C"/>
@@ -2043,7 +2831,7 @@
       </w:rPr>
     </w:lvl>
   </w:abstractNum>
-  <w:abstractNum w:abstractNumId="11" w15:restartNumberingAfterBreak="0">
+  <w:abstractNum w:abstractNumId="12" w15:restartNumberingAfterBreak="0">
     <w:nsid w:val="56287298"/>
     <w:multiLevelType w:val="hybridMultilevel"/>
     <w:tmpl w:val="13F26716"/>
@@ -2156,7 +2944,7 @@
       </w:rPr>
     </w:lvl>
   </w:abstractNum>
-  <w:abstractNum w:abstractNumId="12" w15:restartNumberingAfterBreak="0">
+  <w:abstractNum w:abstractNumId="13" w15:restartNumberingAfterBreak="0">
     <w:nsid w:val="5FB604FA"/>
     <w:multiLevelType w:val="hybridMultilevel"/>
     <w:tmpl w:val="17B24DD2"/>
@@ -2269,7 +3057,7 @@
       </w:rPr>
     </w:lvl>
   </w:abstractNum>
-  <w:abstractNum w:abstractNumId="13" w15:restartNumberingAfterBreak="0">
+  <w:abstractNum w:abstractNumId="14" w15:restartNumberingAfterBreak="0">
     <w:nsid w:val="5FFD271C"/>
     <w:multiLevelType w:val="hybridMultilevel"/>
     <w:tmpl w:val="09C2D6F8"/>
@@ -2382,7 +3170,7 @@
       </w:rPr>
     </w:lvl>
   </w:abstractNum>
-  <w:abstractNum w:abstractNumId="14" w15:restartNumberingAfterBreak="0">
+  <w:abstractNum w:abstractNumId="15" w15:restartNumberingAfterBreak="0">
     <w:nsid w:val="609F038E"/>
     <w:multiLevelType w:val="hybridMultilevel"/>
     <w:tmpl w:val="F82C7512"/>
@@ -2495,7 +3283,7 @@
       </w:rPr>
     </w:lvl>
   </w:abstractNum>
-  <w:abstractNum w:abstractNumId="15" w15:restartNumberingAfterBreak="0">
+  <w:abstractNum w:abstractNumId="16" w15:restartNumberingAfterBreak="0">
     <w:nsid w:val="64013800"/>
     <w:multiLevelType w:val="hybridMultilevel"/>
     <w:tmpl w:val="0FA0DFA4"/>
@@ -2608,7 +3396,7 @@
       </w:rPr>
     </w:lvl>
   </w:abstractNum>
-  <w:abstractNum w:abstractNumId="16" w15:restartNumberingAfterBreak="0">
+  <w:abstractNum w:abstractNumId="17" w15:restartNumberingAfterBreak="0">
     <w:nsid w:val="70C16972"/>
     <w:multiLevelType w:val="hybridMultilevel"/>
     <w:tmpl w:val="0C0EB7F6"/>
@@ -2721,7 +3509,7 @@
       </w:rPr>
     </w:lvl>
   </w:abstractNum>
-  <w:abstractNum w:abstractNumId="17" w15:restartNumberingAfterBreak="0">
+  <w:abstractNum w:abstractNumId="18" w15:restartNumberingAfterBreak="0">
     <w:nsid w:val="73ED0A41"/>
     <w:multiLevelType w:val="hybridMultilevel"/>
     <w:tmpl w:val="3718E74C"/>
@@ -2834,7 +3622,7 @@
       </w:rPr>
     </w:lvl>
   </w:abstractNum>
-  <w:abstractNum w:abstractNumId="18" w15:restartNumberingAfterBreak="0">
+  <w:abstractNum w:abstractNumId="19" w15:restartNumberingAfterBreak="0">
     <w:nsid w:val="7AF31BF9"/>
     <w:multiLevelType w:val="hybridMultilevel"/>
     <w:tmpl w:val="A3045FBE"/>
@@ -2947,7 +3735,7 @@
       </w:rPr>
     </w:lvl>
   </w:abstractNum>
-  <w:abstractNum w:abstractNumId="19" w15:restartNumberingAfterBreak="0">
+  <w:abstractNum w:abstractNumId="20" w15:restartNumberingAfterBreak="0">
     <w:nsid w:val="7B425ED3"/>
     <w:multiLevelType w:val="hybridMultilevel"/>
     <w:tmpl w:val="3E0A6C22"/>
@@ -3061,64 +3849,67 @@
     </w:lvl>
   </w:abstractNum>
   <w:num w:numId="1">
-    <w:abstractNumId w:val="4"/>
+    <w:abstractNumId w:val="5"/>
   </w:num>
   <w:num w:numId="2">
-    <w:abstractNumId w:val="18"/>
+    <w:abstractNumId w:val="19"/>
   </w:num>
   <w:num w:numId="3">
-    <w:abstractNumId w:val="8"/>
+    <w:abstractNumId w:val="9"/>
   </w:num>
   <w:num w:numId="4">
-    <w:abstractNumId w:val="16"/>
+    <w:abstractNumId w:val="17"/>
   </w:num>
   <w:num w:numId="5">
     <w:abstractNumId w:val="2"/>
   </w:num>
   <w:num w:numId="6">
-    <w:abstractNumId w:val="19"/>
+    <w:abstractNumId w:val="20"/>
   </w:num>
   <w:num w:numId="7">
-    <w:abstractNumId w:val="10"/>
+    <w:abstractNumId w:val="11"/>
   </w:num>
   <w:num w:numId="8">
-    <w:abstractNumId w:val="3"/>
+    <w:abstractNumId w:val="4"/>
   </w:num>
   <w:num w:numId="9">
-    <w:abstractNumId w:val="5"/>
+    <w:abstractNumId w:val="6"/>
   </w:num>
   <w:num w:numId="10">
+    <w:abstractNumId w:val="15"/>
+  </w:num>
+  <w:num w:numId="11">
     <w:abstractNumId w:val="14"/>
   </w:num>
-  <w:num w:numId="11">
-    <w:abstractNumId w:val="13"/>
-  </w:num>
   <w:num w:numId="12">
-    <w:abstractNumId w:val="9"/>
+    <w:abstractNumId w:val="10"/>
   </w:num>
   <w:num w:numId="13">
     <w:abstractNumId w:val="0"/>
   </w:num>
   <w:num w:numId="14">
-    <w:abstractNumId w:val="12"/>
+    <w:abstractNumId w:val="13"/>
   </w:num>
   <w:num w:numId="15">
-    <w:abstractNumId w:val="17"/>
+    <w:abstractNumId w:val="18"/>
   </w:num>
   <w:num w:numId="16">
-    <w:abstractNumId w:val="6"/>
+    <w:abstractNumId w:val="7"/>
   </w:num>
   <w:num w:numId="17">
-    <w:abstractNumId w:val="7"/>
+    <w:abstractNumId w:val="8"/>
   </w:num>
   <w:num w:numId="18">
     <w:abstractNumId w:val="1"/>
   </w:num>
   <w:num w:numId="19">
-    <w:abstractNumId w:val="15"/>
+    <w:abstractNumId w:val="16"/>
   </w:num>
   <w:num w:numId="20">
-    <w:abstractNumId w:val="11"/>
+    <w:abstractNumId w:val="12"/>
+  </w:num>
+  <w:num w:numId="21">
+    <w:abstractNumId w:val="3"/>
   </w:num>
 </w:numbering>
 </file>
@@ -3520,6 +4311,71 @@
     <w:name w:val="Normal"/>
     <w:qFormat/>
   </w:style>
+  <w:style w:type="paragraph" w:styleId="Overskrift1">
+    <w:name w:val="heading 1"/>
+    <w:basedOn w:val="Normal"/>
+    <w:next w:val="Normal"/>
+    <w:link w:val="Overskrift1Tegn"/>
+    <w:uiPriority w:val="9"/>
+    <w:qFormat/>
+    <w:rsid w:val="0056301D"/>
+    <w:pPr>
+      <w:keepNext/>
+      <w:keepLines/>
+      <w:spacing w:before="240" w:after="0"/>
+      <w:outlineLvl w:val="0"/>
+    </w:pPr>
+    <w:rPr>
+      <w:rFonts w:asciiTheme="majorHAnsi" w:eastAsiaTheme="majorEastAsia" w:hAnsiTheme="majorHAnsi" w:cstheme="majorBidi"/>
+      <w:color w:val="2E74B5" w:themeColor="accent1" w:themeShade="BF"/>
+      <w:sz w:val="32"/>
+      <w:szCs w:val="32"/>
+    </w:rPr>
+  </w:style>
+  <w:style w:type="paragraph" w:styleId="Overskrift2">
+    <w:name w:val="heading 2"/>
+    <w:basedOn w:val="Normal"/>
+    <w:next w:val="Normal"/>
+    <w:link w:val="Overskrift2Tegn"/>
+    <w:uiPriority w:val="9"/>
+    <w:unhideWhenUsed/>
+    <w:qFormat/>
+    <w:rsid w:val="009656C8"/>
+    <w:pPr>
+      <w:keepNext/>
+      <w:keepLines/>
+      <w:spacing w:before="40" w:after="0"/>
+      <w:outlineLvl w:val="1"/>
+    </w:pPr>
+    <w:rPr>
+      <w:rFonts w:asciiTheme="majorHAnsi" w:eastAsiaTheme="majorEastAsia" w:hAnsiTheme="majorHAnsi" w:cstheme="majorBidi"/>
+      <w:color w:val="2E74B5" w:themeColor="accent1" w:themeShade="BF"/>
+      <w:sz w:val="26"/>
+      <w:szCs w:val="26"/>
+    </w:rPr>
+  </w:style>
+  <w:style w:type="paragraph" w:styleId="Overskrift3">
+    <w:name w:val="heading 3"/>
+    <w:basedOn w:val="Normal"/>
+    <w:next w:val="Normal"/>
+    <w:link w:val="Overskrift3Tegn"/>
+    <w:uiPriority w:val="9"/>
+    <w:unhideWhenUsed/>
+    <w:qFormat/>
+    <w:rsid w:val="009656C8"/>
+    <w:pPr>
+      <w:keepNext/>
+      <w:keepLines/>
+      <w:spacing w:before="40" w:after="0"/>
+      <w:outlineLvl w:val="2"/>
+    </w:pPr>
+    <w:rPr>
+      <w:rFonts w:asciiTheme="majorHAnsi" w:eastAsiaTheme="majorEastAsia" w:hAnsiTheme="majorHAnsi" w:cstheme="majorBidi"/>
+      <w:color w:val="1F4D78" w:themeColor="accent1" w:themeShade="7F"/>
+      <w:sz w:val="24"/>
+      <w:szCs w:val="24"/>
+    </w:rPr>
+  </w:style>
   <w:style w:type="character" w:default="1" w:styleId="Standardskrifttypeiafsnit">
     <w:name w:val="Default Paragraph Font"/>
     <w:uiPriority w:val="1"/>
@@ -3557,6 +4413,84 @@
       <w:ind w:left="720"/>
       <w:contextualSpacing/>
     </w:pPr>
+  </w:style>
+  <w:style w:type="character" w:customStyle="1" w:styleId="Overskrift2Tegn">
+    <w:name w:val="Overskrift 2 Tegn"/>
+    <w:basedOn w:val="Standardskrifttypeiafsnit"/>
+    <w:link w:val="Overskrift2"/>
+    <w:uiPriority w:val="9"/>
+    <w:rsid w:val="009656C8"/>
+    <w:rPr>
+      <w:rFonts w:asciiTheme="majorHAnsi" w:eastAsiaTheme="majorEastAsia" w:hAnsiTheme="majorHAnsi" w:cstheme="majorBidi"/>
+      <w:color w:val="2E74B5" w:themeColor="accent1" w:themeShade="BF"/>
+      <w:sz w:val="26"/>
+      <w:szCs w:val="26"/>
+    </w:rPr>
+  </w:style>
+  <w:style w:type="character" w:customStyle="1" w:styleId="Overskrift3Tegn">
+    <w:name w:val="Overskrift 3 Tegn"/>
+    <w:basedOn w:val="Standardskrifttypeiafsnit"/>
+    <w:link w:val="Overskrift3"/>
+    <w:uiPriority w:val="9"/>
+    <w:rsid w:val="009656C8"/>
+    <w:rPr>
+      <w:rFonts w:asciiTheme="majorHAnsi" w:eastAsiaTheme="majorEastAsia" w:hAnsiTheme="majorHAnsi" w:cstheme="majorBidi"/>
+      <w:color w:val="1F4D78" w:themeColor="accent1" w:themeShade="7F"/>
+      <w:sz w:val="24"/>
+      <w:szCs w:val="24"/>
+    </w:rPr>
+  </w:style>
+  <w:style w:type="character" w:customStyle="1" w:styleId="Overskrift1Tegn">
+    <w:name w:val="Overskrift 1 Tegn"/>
+    <w:basedOn w:val="Standardskrifttypeiafsnit"/>
+    <w:link w:val="Overskrift1"/>
+    <w:uiPriority w:val="9"/>
+    <w:rsid w:val="0056301D"/>
+    <w:rPr>
+      <w:rFonts w:asciiTheme="majorHAnsi" w:eastAsiaTheme="majorEastAsia" w:hAnsiTheme="majorHAnsi" w:cstheme="majorBidi"/>
+      <w:color w:val="2E74B5" w:themeColor="accent1" w:themeShade="BF"/>
+      <w:sz w:val="32"/>
+      <w:szCs w:val="32"/>
+    </w:rPr>
+  </w:style>
+  <w:style w:type="paragraph" w:styleId="Overskrift">
+    <w:name w:val="TOC Heading"/>
+    <w:basedOn w:val="Overskrift1"/>
+    <w:next w:val="Normal"/>
+    <w:uiPriority w:val="39"/>
+    <w:unhideWhenUsed/>
+    <w:qFormat/>
+    <w:rsid w:val="0056301D"/>
+    <w:pPr>
+      <w:outlineLvl w:val="9"/>
+    </w:pPr>
+    <w:rPr>
+      <w:lang w:eastAsia="da-DK"/>
+    </w:rPr>
+  </w:style>
+  <w:style w:type="paragraph" w:styleId="Indholdsfortegnelse3">
+    <w:name w:val="toc 3"/>
+    <w:basedOn w:val="Normal"/>
+    <w:next w:val="Normal"/>
+    <w:autoRedefine/>
+    <w:uiPriority w:val="39"/>
+    <w:unhideWhenUsed/>
+    <w:rsid w:val="0056301D"/>
+    <w:pPr>
+      <w:spacing w:after="100"/>
+      <w:ind w:left="440"/>
+    </w:pPr>
+  </w:style>
+  <w:style w:type="character" w:styleId="Hyperlink">
+    <w:name w:val="Hyperlink"/>
+    <w:basedOn w:val="Standardskrifttypeiafsnit"/>
+    <w:uiPriority w:val="99"/>
+    <w:unhideWhenUsed/>
+    <w:rsid w:val="0056301D"/>
+    <w:rPr>
+      <w:color w:val="0563C1" w:themeColor="hyperlink"/>
+      <w:u w:val="single"/>
+    </w:rPr>
   </w:style>
 </w:styles>
 </file>
@@ -3854,4 +4788,16 @@
     </a:ext>
   </a:extLst>
 </a:theme>
+</file>
+
+<file path=customXml/item1.xml><?xml version="1.0" encoding="utf-8"?>
+<b:Sources xmlns:b="http://schemas.openxmlformats.org/officeDocument/2006/bibliography" xmlns="http://schemas.openxmlformats.org/officeDocument/2006/bibliography" SelectedStyle="\APASixthEditionOfficeOnline.xsl" StyleName="APA" Version="6"/>
+</file>
+
+<file path=customXml/itemProps1.xml><?xml version="1.0" encoding="utf-8"?>
+<ds:datastoreItem xmlns:ds="http://schemas.openxmlformats.org/officeDocument/2006/customXml" ds:itemID="{87DBE379-BA9C-48B6-947D-236DA3EB0A70}">
+  <ds:schemaRefs>
+    <ds:schemaRef ds:uri="http://schemas.openxmlformats.org/officeDocument/2006/bibliography"/>
+  </ds:schemaRefs>
+</ds:datastoreItem>
 </file>
</xml_diff>